<commit_message>
Committed Exam Answer document.
</commit_message>
<xml_diff>
--- a/Parnita_Assignments/Exam_45min_20_04_2020.docx
+++ b/Parnita_Assignments/Exam_45min_20_04_2020.docx
@@ -1,6 +1,6 @@
 
 <file path=word/document.xml><?xml version="1.0" encoding="utf-8"?>
-<w:document xmlns:wpc="http://schemas.microsoft.com/office/word/2010/wordprocessingCanvas" xmlns:cx="http://schemas.microsoft.com/office/drawing/2014/chartex" xmlns:cx1="http://schemas.microsoft.com/office/drawing/2015/9/8/chartex" xmlns:cx2="http://schemas.microsoft.com/office/drawing/2015/10/21/chartex" xmlns:cx3="http://schemas.microsoft.com/office/drawing/2016/5/9/chartex" xmlns:cx4="http://schemas.microsoft.com/office/drawing/2016/5/10/chartex" xmlns:cx5="http://schemas.microsoft.com/office/drawing/2016/5/11/chartex" xmlns:cx6="http://schemas.microsoft.com/office/drawing/2016/5/12/chartex" xmlns:cx7="http://schemas.microsoft.com/office/drawing/2016/5/13/chartex" xmlns:cx8="http://schemas.microsoft.com/office/drawing/2016/5/14/chartex" xmlns:mc="http://schemas.openxmlformats.org/markup-compatibility/2006" xmlns:aink="http://schemas.microsoft.com/office/drawing/2016/ink" xmlns:am3d="http://schemas.microsoft.com/office/drawing/2017/model3d" xmlns:o="urn:schemas-microsoft-com:office:office" xmlns:r="http://schemas.openxmlformats.org/officeDocument/2006/relationships" xmlns:m="http://schemas.openxmlformats.org/officeDocument/2006/math" xmlns:v="urn:schemas-microsoft-com:vml" xmlns:wp14="http://schemas.microsoft.com/office/word/2010/wordprocessingDrawing" xmlns:wp="http://schemas.openxmlformats.org/drawingml/2006/wordprocessingDrawing" xmlns:w10="urn:schemas-microsoft-com:office:word" xmlns:w="http://schemas.openxmlformats.org/wordprocessingml/2006/main" xmlns:w14="http://schemas.microsoft.com/office/word/2010/wordml" xmlns:w15="http://schemas.microsoft.com/office/word/2012/wordml" xmlns:w16cex="http://schemas.microsoft.com/office/word/2018/wordml/cex" xmlns:w16cid="http://schemas.microsoft.com/office/word/2016/wordml/cid" xmlns:w16="http://schemas.microsoft.com/office/word/2018/wordml" xmlns:w16se="http://schemas.microsoft.com/office/word/2015/wordml/symex" xmlns:wpg="http://schemas.microsoft.com/office/word/2010/wordprocessingGroup" xmlns:wpi="http://schemas.microsoft.com/office/word/2010/wordprocessingInk" xmlns:wne="http://schemas.microsoft.com/office/word/2006/wordml" xmlns:wps="http://schemas.microsoft.com/office/word/2010/wordprocessingShape" mc:Ignorable="w14 w15 w16se w16cid w16 w16cex wp14">
+<w:document xmlns:wpc="http://schemas.microsoft.com/office/word/2010/wordprocessingCanvas" xmlns:cx="http://schemas.microsoft.com/office/drawing/2014/chartex" xmlns:cx1="http://schemas.microsoft.com/office/drawing/2015/9/8/chartex" xmlns:cx2="http://schemas.microsoft.com/office/drawing/2015/10/21/chartex" xmlns:cx3="http://schemas.microsoft.com/office/drawing/2016/5/9/chartex" xmlns:cx4="http://schemas.microsoft.com/office/drawing/2016/5/10/chartex" xmlns:cx5="http://schemas.microsoft.com/office/drawing/2016/5/11/chartex" xmlns:cx6="http://schemas.microsoft.com/office/drawing/2016/5/12/chartex" xmlns:cx7="http://schemas.microsoft.com/office/drawing/2016/5/13/chartex" xmlns:cx8="http://schemas.microsoft.com/office/drawing/2016/5/14/chartex" xmlns:mc="http://schemas.openxmlformats.org/markup-compatibility/2006" xmlns:aink="http://schemas.microsoft.com/office/drawing/2016/ink" xmlns:am3d="http://schemas.microsoft.com/office/drawing/2017/model3d" xmlns:o="urn:schemas-microsoft-com:office:office" xmlns:r="http://schemas.openxmlformats.org/officeDocument/2006/relationships" xmlns:m="http://schemas.openxmlformats.org/officeDocument/2006/math" xmlns:v="urn:schemas-microsoft-com:vml" xmlns:wp14="http://schemas.microsoft.com/office/word/2010/wordprocessingDrawing" xmlns:wp="http://schemas.openxmlformats.org/drawingml/2006/wordprocessingDrawing" xmlns:w10="urn:schemas-microsoft-com:office:word" xmlns:w="http://schemas.openxmlformats.org/wordprocessingml/2006/main" xmlns:w14="http://schemas.microsoft.com/office/word/2010/wordml" xmlns:w15="http://schemas.microsoft.com/office/word/2012/wordml" xmlns:w16cid="http://schemas.microsoft.com/office/word/2016/wordml/cid" xmlns:w16se="http://schemas.microsoft.com/office/word/2015/wordml/symex" xmlns:wpg="http://schemas.microsoft.com/office/word/2010/wordprocessingGroup" xmlns:wpi="http://schemas.microsoft.com/office/word/2010/wordprocessingInk" xmlns:wne="http://schemas.microsoft.com/office/word/2006/wordml" xmlns:wps="http://schemas.microsoft.com/office/word/2010/wordprocessingShape" mc:Ignorable="w14 w15 w16se w16cid wp14">
   <w:body>
     <w:p>
       <w:pPr>
@@ -101,52 +101,92 @@
     <w:p>
       <w:pPr>
         <w:rPr>
+          <w:rFonts w:ascii="Arial" w:hAnsi="Arial" w:cs="Arial"/>
+          <w:b/>
+          <w:bCs/>
+          <w:color w:val="00B050"/>
+          <w:sz w:val="24"/>
+          <w:szCs w:val="24"/>
+        </w:rPr>
+      </w:pPr>
+      <w:r>
+        <w:rPr>
           <w:b/>
           <w:bCs/>
           <w:color w:val="000000" w:themeColor="text1"/>
           <w:sz w:val="24"/>
           <w:szCs w:val="24"/>
         </w:rPr>
-      </w:pPr>
-      <w:r>
-        <w:rPr>
+        <w:t xml:space="preserve">Answer and Why? </w:t>
+      </w:r>
+      <w:r>
+        <w:rPr>
+          <w:rFonts w:ascii="Arial" w:hAnsi="Arial" w:cs="Arial"/>
           <w:b/>
           <w:bCs/>
           <w:color w:val="000000" w:themeColor="text1"/>
           <w:sz w:val="24"/>
           <w:szCs w:val="24"/>
         </w:rPr>
-        <w:t>Answer and Why</w:t>
-      </w:r>
-      <w:proofErr w:type="gramStart"/>
-      <w:r>
-        <w:rPr>
-          <w:b/>
-          <w:bCs/>
-          <w:color w:val="000000" w:themeColor="text1"/>
-          <w:sz w:val="24"/>
-          <w:szCs w:val="24"/>
-        </w:rPr>
-        <w:t>? :</w:t>
-      </w:r>
-      <w:proofErr w:type="gramEnd"/>
-      <w:r>
-        <w:rPr>
-          <w:b/>
-          <w:bCs/>
-          <w:color w:val="000000" w:themeColor="text1"/>
-          <w:sz w:val="24"/>
-          <w:szCs w:val="24"/>
-        </w:rPr>
-        <w:t xml:space="preserve"> </w:t>
-      </w:r>
-    </w:p>
-    <w:p>
-      <w:pPr>
-        <w:rPr>
-          <w:color w:val="FF0000"/>
-        </w:rPr>
-      </w:pPr>
+        <w:t xml:space="preserve">: </w:t>
+      </w:r>
+      <w:r>
+        <w:rPr>
+          <w:rFonts w:ascii="Arial" w:hAnsi="Arial" w:cs="Arial"/>
+          <w:b/>
+          <w:bCs/>
+          <w:color w:val="00B050"/>
+          <w:sz w:val="24"/>
+          <w:szCs w:val="24"/>
+        </w:rPr>
+        <w:t>a - byte int long short</w:t>
+      </w:r>
+    </w:p>
+    <w:p>
+      <w:pPr>
+        <w:rPr>
+          <w:rFonts w:ascii="Arial" w:hAnsi="Arial" w:cs="Arial"/>
+          <w:color w:val="FF0000"/>
+          <w:sz w:val="20"/>
+          <w:szCs w:val="20"/>
+        </w:rPr>
+      </w:pPr>
+      <w:r>
+        <w:rPr>
+          <w:rFonts w:ascii="Arial" w:hAnsi="Arial" w:cs="Arial"/>
+          <w:color w:val="00B050"/>
+          <w:sz w:val="20"/>
+          <w:szCs w:val="20"/>
+        </w:rPr>
+        <w:t>A</w:t>
+      </w:r>
+      <w:r>
+        <w:rPr>
+          <w:rFonts w:ascii="Arial" w:hAnsi="Arial" w:cs="Arial"/>
+          <w:color w:val="00B050"/>
+          <w:sz w:val="20"/>
+          <w:szCs w:val="20"/>
+        </w:rPr>
+        <w:t xml:space="preserve">ll </w:t>
+      </w:r>
+      <w:r>
+        <w:rPr>
+          <w:rFonts w:ascii="Arial" w:hAnsi="Arial" w:cs="Arial"/>
+          <w:color w:val="00B050"/>
+          <w:sz w:val="20"/>
+          <w:szCs w:val="20"/>
+        </w:rPr>
+        <w:t>of them</w:t>
+      </w:r>
+      <w:r>
+        <w:rPr>
+          <w:rFonts w:ascii="Arial" w:hAnsi="Arial" w:cs="Arial"/>
+          <w:color w:val="00B050"/>
+          <w:sz w:val="20"/>
+          <w:szCs w:val="20"/>
+        </w:rPr>
+        <w:t xml:space="preserve"> are Integer data types</w:t>
+      </w:r>
     </w:p>
     <w:p>
       <w:pPr>
@@ -231,52 +271,112 @@
     <w:p>
       <w:pPr>
         <w:rPr>
+          <w:rFonts w:ascii="Arial" w:hAnsi="Arial" w:cs="Arial"/>
+          <w:b/>
+          <w:bCs/>
+          <w:color w:val="00B050"/>
+          <w:sz w:val="24"/>
+          <w:szCs w:val="24"/>
+        </w:rPr>
+      </w:pPr>
+      <w:r>
+        <w:rPr>
           <w:b/>
           <w:bCs/>
           <w:color w:val="000000" w:themeColor="text1"/>
           <w:sz w:val="24"/>
           <w:szCs w:val="24"/>
         </w:rPr>
-      </w:pPr>
-      <w:r>
-        <w:rPr>
+        <w:t xml:space="preserve">Answer and Why? </w:t>
+      </w:r>
+      <w:r>
+        <w:rPr>
+          <w:rFonts w:ascii="Arial" w:hAnsi="Arial" w:cs="Arial"/>
           <w:b/>
           <w:bCs/>
           <w:color w:val="000000" w:themeColor="text1"/>
           <w:sz w:val="24"/>
           <w:szCs w:val="24"/>
         </w:rPr>
-        <w:t>Answer and Why</w:t>
+        <w:t xml:space="preserve">: </w:t>
+      </w:r>
+      <w:r>
+        <w:rPr>
+          <w:rFonts w:ascii="Arial" w:hAnsi="Arial" w:cs="Arial"/>
+          <w:b/>
+          <w:bCs/>
+          <w:color w:val="00B050"/>
+          <w:sz w:val="24"/>
+          <w:szCs w:val="24"/>
+        </w:rPr>
+        <w:t>a - Heap</w:t>
+      </w:r>
+    </w:p>
+    <w:p>
+      <w:pPr>
+        <w:rPr>
+          <w:color w:val="FF0000"/>
+        </w:rPr>
+      </w:pPr>
+      <w:r>
+        <w:rPr>
+          <w:rFonts w:ascii="Arial" w:hAnsi="Arial" w:cs="Arial"/>
+          <w:shd w:val="clear" w:color="auto" w:fill="FFFFFF"/>
+        </w:rPr>
+        <w:t>.</w:t>
+      </w:r>
+      <w:r>
+        <w:rPr>
+          <w:rFonts w:ascii="Arial" w:hAnsi="Arial" w:cs="Arial"/>
+          <w:color w:val="00B050"/>
+          <w:sz w:val="21"/>
+          <w:szCs w:val="21"/>
+          <w:shd w:val="clear" w:color="auto" w:fill="FFFFFF"/>
+        </w:rPr>
+        <w:t xml:space="preserve">To fetch object faster and allocate memory java uses heap memory allocation. Heap allows to remove and add data at ease as it gives reference ID to each object that passes through Hashing Algorithm. </w:t>
       </w:r>
       <w:proofErr w:type="gramStart"/>
       <w:r>
         <w:rPr>
-          <w:b/>
-          <w:bCs/>
-          <w:color w:val="000000" w:themeColor="text1"/>
-          <w:sz w:val="24"/>
-          <w:szCs w:val="24"/>
-        </w:rPr>
-        <w:t>? :</w:t>
+          <w:rFonts w:ascii="Arial" w:hAnsi="Arial" w:cs="Arial"/>
+          <w:color w:val="00B050"/>
+          <w:sz w:val="21"/>
+          <w:szCs w:val="21"/>
+          <w:shd w:val="clear" w:color="auto" w:fill="FFFFFF"/>
+        </w:rPr>
+        <w:t>So</w:t>
       </w:r>
       <w:proofErr w:type="gramEnd"/>
       <w:r>
         <w:rPr>
-          <w:b/>
-          <w:bCs/>
-          <w:color w:val="000000" w:themeColor="text1"/>
-          <w:sz w:val="24"/>
-          <w:szCs w:val="24"/>
-        </w:rPr>
-        <w:t xml:space="preserve"> </w:t>
-      </w:r>
-    </w:p>
-    <w:p>
-      <w:pPr>
-        <w:rPr>
-          <w:color w:val="FF0000"/>
-        </w:rPr>
-      </w:pPr>
+          <w:rFonts w:ascii="Arial" w:hAnsi="Arial" w:cs="Arial"/>
+          <w:color w:val="00B050"/>
+          <w:sz w:val="21"/>
+          <w:szCs w:val="21"/>
+          <w:shd w:val="clear" w:color="auto" w:fill="FFFFFF"/>
+        </w:rPr>
+        <w:t xml:space="preserve"> allocation and deallocation occurs smoothly. </w:t>
+      </w:r>
+      <w:r>
+        <w:rPr>
+          <w:rFonts w:ascii="Arial" w:hAnsi="Arial" w:cs="Arial"/>
+          <w:color w:val="00B050"/>
+          <w:sz w:val="21"/>
+          <w:szCs w:val="21"/>
+          <w:shd w:val="clear" w:color="auto" w:fill="FFFFFF"/>
+        </w:rPr>
+        <w:t>Memory is allocated in any random order</w:t>
+      </w:r>
+      <w:r>
+        <w:rPr>
+          <w:rFonts w:ascii="Arial" w:hAnsi="Arial" w:cs="Arial"/>
+          <w:color w:val="00B050"/>
+          <w:sz w:val="21"/>
+          <w:szCs w:val="21"/>
+          <w:shd w:val="clear" w:color="auto" w:fill="FFFFFF"/>
+        </w:rPr>
+        <w:t xml:space="preserve"> in heap using Hash algorithm so fetching objects is faster process using reference of object. Other memory structures allocate in specific manner and thus are not so time effective.</w:t>
+      </w:r>
     </w:p>
     <w:p>
       <w:pPr>
@@ -303,9 +403,208 @@
           <w:sz w:val="28"/>
           <w:szCs w:val="28"/>
         </w:rPr>
-        <w:t xml:space="preserve">3 </w:t>
-      </w:r>
-      <w:r>
+        <w:t>3 – write 2 ways to create infinite loop?</w:t>
+      </w:r>
+    </w:p>
+    <w:p>
+      <w:pPr>
+        <w:rPr>
+          <w:rFonts w:ascii="Arial" w:hAnsi="Arial" w:cs="Arial"/>
+          <w:b/>
+          <w:bCs/>
+          <w:color w:val="000000" w:themeColor="text1"/>
+        </w:rPr>
+      </w:pPr>
+      <w:r>
+        <w:rPr>
+          <w:b/>
+          <w:bCs/>
+          <w:color w:val="000000" w:themeColor="text1"/>
+          <w:sz w:val="24"/>
+          <w:szCs w:val="24"/>
+        </w:rPr>
+        <w:t>Answer and Why</w:t>
+      </w:r>
+      <w:proofErr w:type="gramStart"/>
+      <w:r>
+        <w:rPr>
+          <w:b/>
+          <w:bCs/>
+          <w:color w:val="000000" w:themeColor="text1"/>
+          <w:sz w:val="24"/>
+          <w:szCs w:val="24"/>
+        </w:rPr>
+        <w:t>? :</w:t>
+      </w:r>
+      <w:proofErr w:type="gramEnd"/>
+      <w:r>
+        <w:rPr>
+          <w:b/>
+          <w:bCs/>
+          <w:color w:val="000000" w:themeColor="text1"/>
+          <w:sz w:val="24"/>
+          <w:szCs w:val="24"/>
+        </w:rPr>
+        <w:t xml:space="preserve"> </w:t>
+      </w:r>
+      <w:r>
+        <w:rPr>
+          <w:b/>
+          <w:bCs/>
+          <w:color w:val="000000" w:themeColor="text1"/>
+          <w:sz w:val="24"/>
+          <w:szCs w:val="24"/>
+        </w:rPr>
+        <w:t xml:space="preserve"> </w:t>
+      </w:r>
+      <w:r>
+        <w:rPr>
+          <w:rFonts w:ascii="Arial" w:hAnsi="Arial" w:cs="Arial"/>
+          <w:b/>
+          <w:bCs/>
+          <w:color w:val="00B050"/>
+        </w:rPr>
+        <w:t>While loop and For loop</w:t>
+      </w:r>
+    </w:p>
+    <w:p>
+      <w:pPr>
+        <w:rPr>
+          <w:rFonts w:ascii="Arial" w:hAnsi="Arial" w:cs="Arial"/>
+          <w:color w:val="00B050"/>
+          <w:sz w:val="21"/>
+          <w:szCs w:val="21"/>
+        </w:rPr>
+      </w:pPr>
+      <w:r>
+        <w:rPr>
+          <w:rFonts w:ascii="Arial" w:hAnsi="Arial" w:cs="Arial"/>
+          <w:color w:val="00B050"/>
+          <w:sz w:val="21"/>
+          <w:szCs w:val="21"/>
+        </w:rPr>
+        <w:t>1.</w:t>
+      </w:r>
+      <w:r>
+        <w:rPr>
+          <w:rFonts w:ascii="Arial" w:hAnsi="Arial" w:cs="Arial"/>
+          <w:color w:val="00B050"/>
+          <w:sz w:val="21"/>
+          <w:szCs w:val="21"/>
+        </w:rPr>
+        <w:tab/>
+        <w:t>While loop</w:t>
+      </w:r>
+    </w:p>
+    <w:p>
+      <w:pPr>
+        <w:rPr>
+          <w:rFonts w:ascii="Arial" w:hAnsi="Arial" w:cs="Arial"/>
+          <w:color w:val="00B050"/>
+          <w:sz w:val="21"/>
+          <w:szCs w:val="21"/>
+        </w:rPr>
+      </w:pPr>
+      <w:r>
+        <w:rPr>
+          <w:rFonts w:ascii="Arial" w:hAnsi="Arial" w:cs="Arial"/>
+          <w:color w:val="00B050"/>
+          <w:sz w:val="21"/>
+          <w:szCs w:val="21"/>
+        </w:rPr>
+        <w:t>We can pass TRUE condition to while block and it will go into infinite loop because each time that condition will be satisfied</w:t>
+      </w:r>
+    </w:p>
+    <w:p>
+      <w:pPr>
+        <w:rPr>
+          <w:rFonts w:ascii="Arial" w:hAnsi="Arial" w:cs="Arial"/>
+          <w:color w:val="00B050"/>
+          <w:sz w:val="21"/>
+          <w:szCs w:val="21"/>
+        </w:rPr>
+      </w:pPr>
+      <w:r>
+        <w:rPr>
+          <w:rFonts w:ascii="Arial" w:hAnsi="Arial" w:cs="Arial"/>
+          <w:color w:val="00B050"/>
+          <w:sz w:val="21"/>
+          <w:szCs w:val="21"/>
+        </w:rPr>
+        <w:t>Ex-</w:t>
+      </w:r>
+    </w:p>
+    <w:p>
+      <w:pPr>
+        <w:rPr>
+          <w:rFonts w:ascii="Arial" w:hAnsi="Arial" w:cs="Arial"/>
+          <w:color w:val="00B050"/>
+          <w:sz w:val="21"/>
+          <w:szCs w:val="21"/>
+        </w:rPr>
+      </w:pPr>
+      <w:r>
+        <w:rPr>
+          <w:rFonts w:ascii="Arial" w:hAnsi="Arial" w:cs="Arial"/>
+          <w:color w:val="00B050"/>
+          <w:sz w:val="21"/>
+          <w:szCs w:val="21"/>
+        </w:rPr>
+        <w:t>While(true</w:t>
+      </w:r>
+      <w:proofErr w:type="gramStart"/>
+      <w:r>
+        <w:rPr>
+          <w:rFonts w:ascii="Arial" w:hAnsi="Arial" w:cs="Arial"/>
+          <w:color w:val="00B050"/>
+          <w:sz w:val="21"/>
+          <w:szCs w:val="21"/>
+        </w:rPr>
+        <w:t>){</w:t>
+      </w:r>
+      <w:proofErr w:type="gramEnd"/>
+    </w:p>
+    <w:p>
+      <w:pPr>
+        <w:rPr>
+          <w:rFonts w:ascii="Arial" w:hAnsi="Arial" w:cs="Arial"/>
+          <w:color w:val="00B050"/>
+          <w:sz w:val="21"/>
+          <w:szCs w:val="21"/>
+        </w:rPr>
+      </w:pPr>
+      <w:r>
+        <w:rPr>
+          <w:rFonts w:ascii="Arial" w:hAnsi="Arial" w:cs="Arial"/>
+          <w:color w:val="00B050"/>
+          <w:sz w:val="21"/>
+          <w:szCs w:val="21"/>
+        </w:rPr>
+        <w:tab/>
+        <w:t>// some logic</w:t>
+      </w:r>
+    </w:p>
+    <w:p>
+      <w:pPr>
+        <w:rPr>
+          <w:rFonts w:ascii="Arial" w:hAnsi="Arial" w:cs="Arial"/>
+          <w:color w:val="00B050"/>
+          <w:sz w:val="21"/>
+          <w:szCs w:val="21"/>
+        </w:rPr>
+      </w:pPr>
+      <w:r>
+        <w:rPr>
+          <w:rFonts w:ascii="Arial" w:hAnsi="Arial" w:cs="Arial"/>
+          <w:color w:val="00B050"/>
+          <w:sz w:val="21"/>
+          <w:szCs w:val="21"/>
+        </w:rPr>
+        <w:t>}</w:t>
+      </w:r>
+    </w:p>
+    <w:p>
+      <w:pPr>
         <w:rPr>
           <w:b/>
           <w:bCs/>
@@ -313,51 +612,7 @@
           <w:sz w:val="28"/>
           <w:szCs w:val="28"/>
         </w:rPr>
-        <w:t>– write 2 ways to create infinite loop?</w:t>
-      </w:r>
-    </w:p>
-    <w:p>
-      <w:pPr>
-        <w:rPr>
-          <w:b/>
-          <w:bCs/>
-          <w:color w:val="000000" w:themeColor="text1"/>
-          <w:sz w:val="24"/>
-          <w:szCs w:val="24"/>
-        </w:rPr>
-      </w:pPr>
-      <w:r>
-        <w:rPr>
-          <w:b/>
-          <w:bCs/>
-          <w:color w:val="000000" w:themeColor="text1"/>
-          <w:sz w:val="24"/>
-          <w:szCs w:val="24"/>
-        </w:rPr>
-        <w:t>Answer and Why</w:t>
-      </w:r>
-      <w:proofErr w:type="gramStart"/>
-      <w:r>
-        <w:rPr>
-          <w:b/>
-          <w:bCs/>
-          <w:color w:val="000000" w:themeColor="text1"/>
-          <w:sz w:val="24"/>
-          <w:szCs w:val="24"/>
-        </w:rPr>
-        <w:t>? :</w:t>
-      </w:r>
-      <w:proofErr w:type="gramEnd"/>
-      <w:r>
-        <w:rPr>
-          <w:b/>
-          <w:bCs/>
-          <w:color w:val="000000" w:themeColor="text1"/>
-          <w:sz w:val="24"/>
-          <w:szCs w:val="24"/>
-        </w:rPr>
-        <w:t xml:space="preserve"> </w:t>
-      </w:r>
+      </w:pPr>
     </w:p>
     <w:p>
       <w:pPr>
@@ -380,7 +635,163 @@
           <w:szCs w:val="28"/>
         </w:rPr>
       </w:pPr>
-      <w:r>
+    </w:p>
+    <w:p>
+      <w:pPr>
+        <w:rPr>
+          <w:rFonts w:ascii="Arial" w:hAnsi="Arial" w:cs="Arial"/>
+          <w:color w:val="00B050"/>
+          <w:sz w:val="21"/>
+          <w:szCs w:val="21"/>
+        </w:rPr>
+      </w:pPr>
+      <w:r>
+        <w:rPr>
+          <w:rFonts w:ascii="Arial" w:hAnsi="Arial" w:cs="Arial"/>
+          <w:color w:val="00B050"/>
+          <w:sz w:val="21"/>
+          <w:szCs w:val="21"/>
+        </w:rPr>
+        <w:t>2.</w:t>
+      </w:r>
+      <w:r>
+        <w:rPr>
+          <w:rFonts w:ascii="Arial" w:hAnsi="Arial" w:cs="Arial"/>
+          <w:color w:val="00B050"/>
+          <w:sz w:val="21"/>
+          <w:szCs w:val="21"/>
+        </w:rPr>
+        <w:tab/>
+        <w:t>For loop</w:t>
+      </w:r>
+    </w:p>
+    <w:p>
+      <w:pPr>
+        <w:rPr>
+          <w:rFonts w:ascii="Arial" w:hAnsi="Arial" w:cs="Arial"/>
+          <w:color w:val="00B050"/>
+          <w:sz w:val="21"/>
+          <w:szCs w:val="21"/>
+        </w:rPr>
+      </w:pPr>
+      <w:r>
+        <w:rPr>
+          <w:rFonts w:ascii="Arial" w:hAnsi="Arial" w:cs="Arial"/>
+          <w:color w:val="00B050"/>
+          <w:sz w:val="21"/>
+          <w:szCs w:val="21"/>
+        </w:rPr>
+        <w:t xml:space="preserve">We can </w:t>
+      </w:r>
+      <w:r>
+        <w:rPr>
+          <w:rFonts w:ascii="Arial" w:hAnsi="Arial" w:cs="Arial"/>
+          <w:color w:val="00B050"/>
+          <w:sz w:val="21"/>
+          <w:szCs w:val="21"/>
+        </w:rPr>
+        <w:t>get</w:t>
+      </w:r>
+      <w:r>
+        <w:rPr>
+          <w:rFonts w:ascii="Arial" w:hAnsi="Arial" w:cs="Arial"/>
+          <w:color w:val="00B050"/>
+          <w:sz w:val="21"/>
+          <w:szCs w:val="21"/>
+        </w:rPr>
+        <w:t xml:space="preserve"> infinite loop using for loop, by setting empty initialization, condition and update statement</w:t>
+      </w:r>
+    </w:p>
+    <w:p>
+      <w:pPr>
+        <w:rPr>
+          <w:rFonts w:ascii="Arial" w:hAnsi="Arial" w:cs="Arial"/>
+          <w:color w:val="00B050"/>
+          <w:sz w:val="21"/>
+          <w:szCs w:val="21"/>
+        </w:rPr>
+      </w:pPr>
+      <w:r>
+        <w:rPr>
+          <w:rFonts w:ascii="Arial" w:hAnsi="Arial" w:cs="Arial"/>
+          <w:color w:val="00B050"/>
+          <w:sz w:val="21"/>
+          <w:szCs w:val="21"/>
+        </w:rPr>
+        <w:t>Ex.</w:t>
+      </w:r>
+    </w:p>
+    <w:p>
+      <w:pPr>
+        <w:rPr>
+          <w:rFonts w:ascii="Arial" w:hAnsi="Arial" w:cs="Arial"/>
+          <w:color w:val="00B050"/>
+          <w:sz w:val="21"/>
+          <w:szCs w:val="21"/>
+        </w:rPr>
+      </w:pPr>
+      <w:proofErr w:type="gramStart"/>
+      <w:r>
+        <w:rPr>
+          <w:rFonts w:ascii="Arial" w:hAnsi="Arial" w:cs="Arial"/>
+          <w:color w:val="00B050"/>
+          <w:sz w:val="21"/>
+          <w:szCs w:val="21"/>
+        </w:rPr>
+        <w:t>For( ;</w:t>
+      </w:r>
+      <w:proofErr w:type="gramEnd"/>
+      <w:r>
+        <w:rPr>
+          <w:rFonts w:ascii="Arial" w:hAnsi="Arial" w:cs="Arial"/>
+          <w:color w:val="00B050"/>
+          <w:sz w:val="21"/>
+          <w:szCs w:val="21"/>
+        </w:rPr>
+        <w:t xml:space="preserve"> ; ){</w:t>
+      </w:r>
+    </w:p>
+    <w:p>
+      <w:pPr>
+        <w:rPr>
+          <w:rFonts w:ascii="Arial" w:hAnsi="Arial" w:cs="Arial"/>
+          <w:color w:val="00B050"/>
+          <w:sz w:val="21"/>
+          <w:szCs w:val="21"/>
+        </w:rPr>
+      </w:pPr>
+      <w:r>
+        <w:rPr>
+          <w:rFonts w:ascii="Arial" w:hAnsi="Arial" w:cs="Arial"/>
+          <w:color w:val="00B050"/>
+          <w:sz w:val="21"/>
+          <w:szCs w:val="21"/>
+        </w:rPr>
+        <w:tab/>
+        <w:t>//some logic</w:t>
+      </w:r>
+    </w:p>
+    <w:p>
+      <w:pPr>
+        <w:rPr>
+          <w:rFonts w:ascii="Arial" w:hAnsi="Arial" w:cs="Arial"/>
+          <w:color w:val="00B050"/>
+          <w:sz w:val="21"/>
+          <w:szCs w:val="21"/>
+        </w:rPr>
+      </w:pPr>
+      <w:r>
+        <w:rPr>
+          <w:rFonts w:ascii="Arial" w:hAnsi="Arial" w:cs="Arial"/>
+          <w:color w:val="00B050"/>
+          <w:sz w:val="21"/>
+          <w:szCs w:val="21"/>
+        </w:rPr>
+        <w:t>}</w:t>
+      </w:r>
+    </w:p>
+    <w:p>
+      <w:pPr>
         <w:rPr>
           <w:b/>
           <w:bCs/>
@@ -388,173 +799,8 @@
           <w:sz w:val="28"/>
           <w:szCs w:val="28"/>
         </w:rPr>
-        <w:t>4 – Method Overloading is a kind of</w:t>
-      </w:r>
-    </w:p>
-    <w:p>
-      <w:pPr>
-        <w:rPr>
-          <w:color w:val="FF0000"/>
-        </w:rPr>
-      </w:pPr>
-      <w:r>
-        <w:rPr>
-          <w:color w:val="FF0000"/>
-        </w:rPr>
-        <w:t xml:space="preserve">a </w:t>
-      </w:r>
-      <w:r>
-        <w:rPr>
-          <w:color w:val="FF0000"/>
-        </w:rPr>
-        <w:t>–</w:t>
-      </w:r>
-      <w:r>
-        <w:rPr>
-          <w:color w:val="FF0000"/>
-        </w:rPr>
-        <w:t xml:space="preserve"> </w:t>
-      </w:r>
-      <w:r>
-        <w:rPr>
-          <w:color w:val="FF0000"/>
-        </w:rPr>
-        <w:t>Compile Time Polymorphism</w:t>
-      </w:r>
-    </w:p>
-    <w:p>
-      <w:pPr>
-        <w:rPr>
-          <w:color w:val="FF0000"/>
-        </w:rPr>
-      </w:pPr>
-      <w:r>
-        <w:rPr>
-          <w:color w:val="FF0000"/>
-        </w:rPr>
-        <w:t xml:space="preserve">b </w:t>
-      </w:r>
-      <w:r>
-        <w:rPr>
-          <w:color w:val="FF0000"/>
-        </w:rPr>
-        <w:t>–</w:t>
-      </w:r>
-      <w:r>
-        <w:rPr>
-          <w:color w:val="FF0000"/>
-        </w:rPr>
-        <w:t xml:space="preserve"> </w:t>
-      </w:r>
-      <w:r>
-        <w:rPr>
-          <w:color w:val="FF0000"/>
-        </w:rPr>
-        <w:t>Runtime Polymorphism</w:t>
-      </w:r>
-    </w:p>
-    <w:p>
-      <w:pPr>
-        <w:rPr>
-          <w:color w:val="FF0000"/>
-        </w:rPr>
-      </w:pPr>
-      <w:r>
-        <w:rPr>
-          <w:color w:val="FF0000"/>
-        </w:rPr>
-        <w:t xml:space="preserve">c - </w:t>
-      </w:r>
-      <w:r>
-        <w:rPr>
-          <w:color w:val="FF0000"/>
-        </w:rPr>
-        <w:t>Encapsulation</w:t>
-      </w:r>
-    </w:p>
-    <w:p>
-      <w:pPr>
-        <w:rPr>
-          <w:color w:val="FF0000"/>
-        </w:rPr>
-      </w:pPr>
-      <w:r>
-        <w:rPr>
-          <w:color w:val="FF0000"/>
-        </w:rPr>
-        <w:t xml:space="preserve">d </w:t>
-      </w:r>
-      <w:r>
-        <w:rPr>
-          <w:color w:val="FF0000"/>
-        </w:rPr>
-        <w:t>–</w:t>
-      </w:r>
-      <w:r>
-        <w:rPr>
-          <w:color w:val="FF0000"/>
-        </w:rPr>
-        <w:t xml:space="preserve"> </w:t>
-      </w:r>
-      <w:r>
-        <w:rPr>
-          <w:color w:val="FF0000"/>
-        </w:rPr>
-        <w:t>a and b both</w:t>
-      </w:r>
-    </w:p>
-    <w:p>
-      <w:pPr>
-        <w:rPr>
-          <w:b/>
-          <w:bCs/>
-          <w:color w:val="000000" w:themeColor="text1"/>
-          <w:sz w:val="24"/>
-          <w:szCs w:val="24"/>
-        </w:rPr>
-      </w:pPr>
-      <w:r>
-        <w:rPr>
-          <w:b/>
-          <w:bCs/>
-          <w:color w:val="000000" w:themeColor="text1"/>
-          <w:sz w:val="24"/>
-          <w:szCs w:val="24"/>
-        </w:rPr>
-        <w:t>Answer and Why</w:t>
-      </w:r>
-      <w:proofErr w:type="gramStart"/>
-      <w:r>
-        <w:rPr>
-          <w:b/>
-          <w:bCs/>
-          <w:color w:val="000000" w:themeColor="text1"/>
-          <w:sz w:val="24"/>
-          <w:szCs w:val="24"/>
-        </w:rPr>
-        <w:t>? :</w:t>
-      </w:r>
-      <w:proofErr w:type="gramEnd"/>
-      <w:r>
-        <w:rPr>
-          <w:b/>
-          <w:bCs/>
-          <w:color w:val="000000" w:themeColor="text1"/>
-          <w:sz w:val="24"/>
-          <w:szCs w:val="24"/>
-        </w:rPr>
-        <w:t xml:space="preserve"> </w:t>
-      </w:r>
-    </w:p>
-    <w:p>
-      <w:pPr>
-        <w:rPr>
-          <w:color w:val="FF0000"/>
-        </w:rPr>
-      </w:pPr>
-    </w:p>
-    <w:p>
-      <w:pPr>
+      </w:pPr>
+      <w:r>
         <w:rPr>
           <w:b/>
           <w:bCs/>
@@ -562,8 +808,125 @@
           <w:sz w:val="28"/>
           <w:szCs w:val="28"/>
         </w:rPr>
-      </w:pPr>
-      <w:r>
+        <w:t>4 – Method Overloading is a kind of</w:t>
+      </w:r>
+    </w:p>
+    <w:p>
+      <w:pPr>
+        <w:rPr>
+          <w:color w:val="FF0000"/>
+        </w:rPr>
+      </w:pPr>
+      <w:r>
+        <w:rPr>
+          <w:color w:val="FF0000"/>
+        </w:rPr>
+        <w:t>a – Compile Time Polymorphism</w:t>
+      </w:r>
+    </w:p>
+    <w:p>
+      <w:pPr>
+        <w:rPr>
+          <w:color w:val="FF0000"/>
+        </w:rPr>
+      </w:pPr>
+      <w:r>
+        <w:rPr>
+          <w:color w:val="FF0000"/>
+        </w:rPr>
+        <w:t>b – Runtime Polymorphism</w:t>
+      </w:r>
+    </w:p>
+    <w:p>
+      <w:pPr>
+        <w:rPr>
+          <w:color w:val="FF0000"/>
+        </w:rPr>
+      </w:pPr>
+      <w:r>
+        <w:rPr>
+          <w:color w:val="FF0000"/>
+        </w:rPr>
+        <w:t>c - Encapsulation</w:t>
+      </w:r>
+    </w:p>
+    <w:p>
+      <w:pPr>
+        <w:rPr>
+          <w:color w:val="FF0000"/>
+        </w:rPr>
+      </w:pPr>
+      <w:r>
+        <w:rPr>
+          <w:color w:val="FF0000"/>
+        </w:rPr>
+        <w:t>d – a and b both</w:t>
+      </w:r>
+    </w:p>
+    <w:p>
+      <w:pPr>
+        <w:rPr>
+          <w:b/>
+          <w:bCs/>
+          <w:color w:val="00B050"/>
+          <w:sz w:val="24"/>
+          <w:szCs w:val="24"/>
+        </w:rPr>
+      </w:pPr>
+      <w:r>
+        <w:rPr>
+          <w:b/>
+          <w:bCs/>
+          <w:color w:val="000000" w:themeColor="text1"/>
+          <w:sz w:val="24"/>
+          <w:szCs w:val="24"/>
+        </w:rPr>
+        <w:t xml:space="preserve">Answer and Why? : </w:t>
+      </w:r>
+      <w:r>
+        <w:rPr>
+          <w:b/>
+          <w:bCs/>
+          <w:color w:val="00B050"/>
+          <w:sz w:val="24"/>
+          <w:szCs w:val="24"/>
+        </w:rPr>
+        <w:t>a – Compile Time Polymorphism</w:t>
+      </w:r>
+    </w:p>
+    <w:p>
+      <w:pPr>
+        <w:rPr>
+          <w:rFonts w:ascii="Arial" w:hAnsi="Arial" w:cs="Arial"/>
+          <w:color w:val="00B050"/>
+          <w:sz w:val="21"/>
+          <w:szCs w:val="21"/>
+        </w:rPr>
+      </w:pPr>
+      <w:r>
+        <w:rPr>
+          <w:rFonts w:ascii="Arial" w:hAnsi="Arial" w:cs="Arial"/>
+          <w:color w:val="00B050"/>
+          <w:sz w:val="21"/>
+          <w:szCs w:val="21"/>
+        </w:rPr>
+        <w:t>Overloading (i.e. same function names with different params), then compiler already checks the validity of the code.</w:t>
+      </w:r>
+      <w:r>
+        <w:t xml:space="preserve"> </w:t>
+      </w:r>
+      <w:r>
+        <w:rPr>
+          <w:rFonts w:ascii="Arial" w:hAnsi="Arial" w:cs="Arial"/>
+          <w:color w:val="00B050"/>
+          <w:sz w:val="21"/>
+          <w:szCs w:val="21"/>
+        </w:rPr>
+        <w:t>If we define same methods with same params and return type, then compiler detects the error even before interpreting the code.</w:t>
+      </w:r>
+    </w:p>
+    <w:p>
+      <w:pPr>
         <w:rPr>
           <w:b/>
           <w:bCs/>
@@ -571,6 +934,15 @@
           <w:sz w:val="28"/>
           <w:szCs w:val="28"/>
         </w:rPr>
+      </w:pPr>
+      <w:r>
+        <w:rPr>
+          <w:b/>
+          <w:bCs/>
+          <w:color w:val="FF0000"/>
+          <w:sz w:val="28"/>
+          <w:szCs w:val="28"/>
+        </w:rPr>
         <w:t>5 – What is the output?</w:t>
       </w:r>
     </w:p>
@@ -585,7 +957,6 @@
           <w:noProof/>
           <w:color w:val="FF0000"/>
         </w:rPr>
-        <w:lastRenderedPageBreak/>
         <w:drawing>
           <wp:inline distT="0" distB="0" distL="0" distR="0" wp14:anchorId="222765A7" wp14:editId="5C738DD6">
             <wp:extent cx="2990850" cy="2114550"/>
@@ -626,45 +997,107 @@
     <w:p>
       <w:pPr>
         <w:rPr>
+          <w:rFonts w:ascii="Arial" w:hAnsi="Arial" w:cs="Arial"/>
+          <w:b/>
+          <w:bCs/>
+          <w:color w:val="00B050"/>
+          <w:sz w:val="21"/>
+          <w:szCs w:val="21"/>
+        </w:rPr>
+      </w:pPr>
+      <w:r>
+        <w:rPr>
           <w:b/>
           <w:bCs/>
           <w:color w:val="000000" w:themeColor="text1"/>
           <w:sz w:val="24"/>
           <w:szCs w:val="24"/>
         </w:rPr>
-      </w:pPr>
-      <w:r>
-        <w:rPr>
-          <w:b/>
-          <w:bCs/>
-          <w:color w:val="000000" w:themeColor="text1"/>
-          <w:sz w:val="24"/>
-          <w:szCs w:val="24"/>
-        </w:rPr>
-        <w:t>Answer and Why</w:t>
-      </w:r>
-      <w:proofErr w:type="gramStart"/>
-      <w:r>
-        <w:rPr>
-          <w:b/>
-          <w:bCs/>
-          <w:color w:val="000000" w:themeColor="text1"/>
-          <w:sz w:val="24"/>
-          <w:szCs w:val="24"/>
-        </w:rPr>
-        <w:t>? :</w:t>
-      </w:r>
-      <w:proofErr w:type="gramEnd"/>
-      <w:r>
-        <w:rPr>
-          <w:b/>
-          <w:bCs/>
-          <w:color w:val="000000" w:themeColor="text1"/>
-          <w:sz w:val="24"/>
-          <w:szCs w:val="24"/>
-        </w:rPr>
-        <w:t xml:space="preserve"> </w:t>
-      </w:r>
+        <w:t xml:space="preserve">Answer and Why? : </w:t>
+      </w:r>
+      <w:r>
+        <w:rPr>
+          <w:rFonts w:ascii="Arial" w:hAnsi="Arial" w:cs="Arial"/>
+          <w:b/>
+          <w:bCs/>
+          <w:color w:val="00B050"/>
+          <w:sz w:val="21"/>
+          <w:szCs w:val="21"/>
+        </w:rPr>
+        <w:t xml:space="preserve">It will </w:t>
+      </w:r>
+      <w:r>
+        <w:rPr>
+          <w:rFonts w:ascii="Arial" w:hAnsi="Arial" w:cs="Arial"/>
+          <w:b/>
+          <w:bCs/>
+          <w:color w:val="00B050"/>
+          <w:sz w:val="21"/>
+          <w:szCs w:val="21"/>
+        </w:rPr>
+        <w:t>give error</w:t>
+      </w:r>
+      <w:r>
+        <w:rPr>
+          <w:rFonts w:ascii="Arial" w:hAnsi="Arial" w:cs="Arial"/>
+          <w:b/>
+          <w:bCs/>
+          <w:color w:val="00B050"/>
+          <w:sz w:val="21"/>
+          <w:szCs w:val="21"/>
+        </w:rPr>
+        <w:t xml:space="preserve">, </w:t>
+      </w:r>
+      <w:r>
+        <w:rPr>
+          <w:rFonts w:ascii="Arial" w:hAnsi="Arial" w:cs="Arial"/>
+          <w:b/>
+          <w:bCs/>
+          <w:color w:val="00B050"/>
+          <w:sz w:val="21"/>
+          <w:szCs w:val="21"/>
+        </w:rPr>
+        <w:t>as</w:t>
+      </w:r>
+      <w:r>
+        <w:rPr>
+          <w:rFonts w:ascii="Arial" w:hAnsi="Arial" w:cs="Arial"/>
+          <w:b/>
+          <w:bCs/>
+          <w:color w:val="00B050"/>
+          <w:sz w:val="21"/>
+          <w:szCs w:val="21"/>
+        </w:rPr>
+        <w:t xml:space="preserve"> there is no main method defined in the class.</w:t>
+      </w:r>
+    </w:p>
+    <w:p>
+      <w:pPr>
+        <w:rPr>
+          <w:color w:val="FF0000"/>
+        </w:rPr>
+      </w:pPr>
+    </w:p>
+    <w:p>
+      <w:pPr>
+        <w:rPr>
+          <w:color w:val="FF0000"/>
+        </w:rPr>
+      </w:pPr>
+    </w:p>
+    <w:p>
+      <w:pPr>
+        <w:rPr>
+          <w:color w:val="FF0000"/>
+        </w:rPr>
+      </w:pPr>
+    </w:p>
+    <w:p>
+      <w:pPr>
+        <w:rPr>
+          <w:color w:val="FF0000"/>
+        </w:rPr>
+      </w:pPr>
     </w:p>
     <w:p>
       <w:pPr>
@@ -745,44 +1178,282 @@
     <w:p>
       <w:pPr>
         <w:rPr>
+          <w:rFonts w:ascii="Arial" w:hAnsi="Arial" w:cs="Arial"/>
+          <w:b/>
+          <w:bCs/>
+          <w:color w:val="00B050"/>
+          <w:sz w:val="21"/>
+          <w:szCs w:val="21"/>
+        </w:rPr>
+      </w:pPr>
+      <w:r>
+        <w:rPr>
           <w:b/>
           <w:bCs/>
           <w:color w:val="000000" w:themeColor="text1"/>
           <w:sz w:val="24"/>
           <w:szCs w:val="24"/>
         </w:rPr>
-      </w:pPr>
-      <w:r>
-        <w:rPr>
-          <w:b/>
-          <w:bCs/>
-          <w:color w:val="000000" w:themeColor="text1"/>
-          <w:sz w:val="24"/>
-          <w:szCs w:val="24"/>
-        </w:rPr>
-        <w:t>Answer and Why</w:t>
-      </w:r>
-      <w:proofErr w:type="gramStart"/>
-      <w:r>
-        <w:rPr>
-          <w:b/>
-          <w:bCs/>
-          <w:color w:val="000000" w:themeColor="text1"/>
-          <w:sz w:val="24"/>
-          <w:szCs w:val="24"/>
-        </w:rPr>
-        <w:t>? :</w:t>
-      </w:r>
-      <w:proofErr w:type="gramEnd"/>
-      <w:r>
-        <w:rPr>
-          <w:b/>
-          <w:bCs/>
-          <w:color w:val="000000" w:themeColor="text1"/>
-          <w:sz w:val="24"/>
-          <w:szCs w:val="24"/>
-        </w:rPr>
-        <w:t xml:space="preserve"> </w:t>
+        <w:t xml:space="preserve">Answer and Why? : </w:t>
+      </w:r>
+      <w:r>
+        <w:rPr>
+          <w:b/>
+          <w:bCs/>
+          <w:color w:val="00B050"/>
+          <w:sz w:val="24"/>
+          <w:szCs w:val="24"/>
+        </w:rPr>
+        <w:t>Following will be s</w:t>
+      </w:r>
+      <w:r>
+        <w:rPr>
+          <w:rFonts w:ascii="Arial" w:hAnsi="Arial" w:cs="Arial"/>
+          <w:b/>
+          <w:bCs/>
+          <w:color w:val="00B050"/>
+          <w:sz w:val="21"/>
+          <w:szCs w:val="21"/>
+        </w:rPr>
+        <w:t>equence of blocks-</w:t>
+      </w:r>
+    </w:p>
+    <w:p>
+      <w:pPr>
+        <w:rPr>
+          <w:rFonts w:ascii="Arial" w:hAnsi="Arial" w:cs="Arial"/>
+          <w:b/>
+          <w:bCs/>
+          <w:color w:val="00B050"/>
+          <w:sz w:val="21"/>
+          <w:szCs w:val="21"/>
+        </w:rPr>
+      </w:pPr>
+      <w:r>
+        <w:rPr>
+          <w:rFonts w:ascii="Arial" w:hAnsi="Arial" w:cs="Arial"/>
+          <w:b/>
+          <w:bCs/>
+          <w:color w:val="00B050"/>
+          <w:sz w:val="21"/>
+          <w:szCs w:val="21"/>
+        </w:rPr>
+        <w:t>-</w:t>
+      </w:r>
+      <w:r>
+        <w:rPr>
+          <w:rFonts w:ascii="Arial" w:hAnsi="Arial" w:cs="Arial"/>
+          <w:b/>
+          <w:bCs/>
+          <w:color w:val="00B050"/>
+          <w:sz w:val="21"/>
+          <w:szCs w:val="21"/>
+        </w:rPr>
+        <w:tab/>
+        <w:t>Block 6</w:t>
+      </w:r>
+    </w:p>
+    <w:p>
+      <w:pPr>
+        <w:rPr>
+          <w:rFonts w:ascii="Arial" w:hAnsi="Arial" w:cs="Arial"/>
+          <w:b/>
+          <w:bCs/>
+          <w:color w:val="00B050"/>
+          <w:sz w:val="21"/>
+          <w:szCs w:val="21"/>
+        </w:rPr>
+      </w:pPr>
+      <w:r>
+        <w:rPr>
+          <w:rFonts w:ascii="Arial" w:hAnsi="Arial" w:cs="Arial"/>
+          <w:b/>
+          <w:bCs/>
+          <w:color w:val="00B050"/>
+          <w:sz w:val="21"/>
+          <w:szCs w:val="21"/>
+        </w:rPr>
+        <w:t>-</w:t>
+      </w:r>
+      <w:r>
+        <w:rPr>
+          <w:rFonts w:ascii="Arial" w:hAnsi="Arial" w:cs="Arial"/>
+          <w:b/>
+          <w:bCs/>
+          <w:color w:val="00B050"/>
+          <w:sz w:val="21"/>
+          <w:szCs w:val="21"/>
+        </w:rPr>
+        <w:tab/>
+        <w:t>Block 1</w:t>
+      </w:r>
+    </w:p>
+    <w:p>
+      <w:pPr>
+        <w:rPr>
+          <w:rFonts w:ascii="Arial" w:hAnsi="Arial" w:cs="Arial"/>
+          <w:b/>
+          <w:bCs/>
+          <w:color w:val="00B050"/>
+          <w:sz w:val="21"/>
+          <w:szCs w:val="21"/>
+        </w:rPr>
+      </w:pPr>
+      <w:r>
+        <w:rPr>
+          <w:rFonts w:ascii="Arial" w:hAnsi="Arial" w:cs="Arial"/>
+          <w:b/>
+          <w:bCs/>
+          <w:color w:val="00B050"/>
+          <w:sz w:val="21"/>
+          <w:szCs w:val="21"/>
+        </w:rPr>
+        <w:t>-</w:t>
+      </w:r>
+      <w:r>
+        <w:rPr>
+          <w:rFonts w:ascii="Arial" w:hAnsi="Arial" w:cs="Arial"/>
+          <w:b/>
+          <w:bCs/>
+          <w:color w:val="00B050"/>
+          <w:sz w:val="21"/>
+          <w:szCs w:val="21"/>
+        </w:rPr>
+        <w:tab/>
+        <w:t>Block 3</w:t>
+      </w:r>
+    </w:p>
+    <w:p>
+      <w:pPr>
+        <w:rPr>
+          <w:rFonts w:ascii="Arial" w:hAnsi="Arial" w:cs="Arial"/>
+          <w:b/>
+          <w:bCs/>
+          <w:color w:val="00B050"/>
+          <w:sz w:val="21"/>
+          <w:szCs w:val="21"/>
+        </w:rPr>
+      </w:pPr>
+      <w:r>
+        <w:rPr>
+          <w:rFonts w:ascii="Arial" w:hAnsi="Arial" w:cs="Arial"/>
+          <w:b/>
+          <w:bCs/>
+          <w:color w:val="00B050"/>
+          <w:sz w:val="21"/>
+          <w:szCs w:val="21"/>
+        </w:rPr>
+        <w:t>-</w:t>
+      </w:r>
+      <w:r>
+        <w:rPr>
+          <w:rFonts w:ascii="Arial" w:hAnsi="Arial" w:cs="Arial"/>
+          <w:b/>
+          <w:bCs/>
+          <w:color w:val="00B050"/>
+          <w:sz w:val="21"/>
+          <w:szCs w:val="21"/>
+        </w:rPr>
+        <w:tab/>
+        <w:t>Block 4</w:t>
+      </w:r>
+    </w:p>
+    <w:p>
+      <w:pPr>
+        <w:rPr>
+          <w:rFonts w:ascii="Arial" w:hAnsi="Arial" w:cs="Arial"/>
+          <w:b/>
+          <w:bCs/>
+          <w:color w:val="00B050"/>
+          <w:sz w:val="21"/>
+          <w:szCs w:val="21"/>
+        </w:rPr>
+      </w:pPr>
+      <w:r>
+        <w:rPr>
+          <w:rFonts w:ascii="Arial" w:hAnsi="Arial" w:cs="Arial"/>
+          <w:b/>
+          <w:bCs/>
+          <w:color w:val="00B050"/>
+          <w:sz w:val="21"/>
+          <w:szCs w:val="21"/>
+        </w:rPr>
+        <w:t>-</w:t>
+      </w:r>
+      <w:r>
+        <w:rPr>
+          <w:rFonts w:ascii="Arial" w:hAnsi="Arial" w:cs="Arial"/>
+          <w:b/>
+          <w:bCs/>
+          <w:color w:val="00B050"/>
+          <w:sz w:val="21"/>
+          <w:szCs w:val="21"/>
+        </w:rPr>
+        <w:tab/>
+        <w:t>Block 2</w:t>
+      </w:r>
+    </w:p>
+    <w:p>
+      <w:pPr>
+        <w:rPr>
+          <w:rFonts w:ascii="Arial" w:hAnsi="Arial" w:cs="Arial"/>
+          <w:b/>
+          <w:bCs/>
+          <w:color w:val="00B050"/>
+          <w:sz w:val="21"/>
+          <w:szCs w:val="21"/>
+        </w:rPr>
+      </w:pPr>
+      <w:r>
+        <w:rPr>
+          <w:rFonts w:ascii="Arial" w:hAnsi="Arial" w:cs="Arial"/>
+          <w:b/>
+          <w:bCs/>
+          <w:color w:val="00B050"/>
+          <w:sz w:val="21"/>
+          <w:szCs w:val="21"/>
+        </w:rPr>
+        <w:t>-</w:t>
+      </w:r>
+      <w:r>
+        <w:rPr>
+          <w:rFonts w:ascii="Arial" w:hAnsi="Arial" w:cs="Arial"/>
+          <w:b/>
+          <w:bCs/>
+          <w:color w:val="00B050"/>
+          <w:sz w:val="21"/>
+          <w:szCs w:val="21"/>
+        </w:rPr>
+        <w:tab/>
+        <w:t>Block 5</w:t>
+      </w:r>
+    </w:p>
+    <w:p>
+      <w:pPr>
+        <w:rPr>
+          <w:rFonts w:ascii="Arial" w:hAnsi="Arial" w:cs="Arial"/>
+          <w:color w:val="00B050"/>
+          <w:sz w:val="21"/>
+          <w:szCs w:val="21"/>
+        </w:rPr>
+      </w:pPr>
+      <w:r>
+        <w:rPr>
+          <w:rFonts w:ascii="Arial" w:hAnsi="Arial" w:cs="Arial"/>
+          <w:color w:val="00B050"/>
+          <w:sz w:val="21"/>
+          <w:szCs w:val="21"/>
+        </w:rPr>
+        <w:t>As</w:t>
+      </w:r>
+      <w:r>
+        <w:rPr>
+          <w:rFonts w:ascii="Arial" w:hAnsi="Arial" w:cs="Arial"/>
+          <w:color w:val="00B050"/>
+          <w:sz w:val="21"/>
+          <w:szCs w:val="21"/>
+        </w:rPr>
+        <w:t xml:space="preserve"> we can define all static blocks at beginning of class, which in turn will be executed at beginning of program execution.</w:t>
       </w:r>
     </w:p>
     <w:p>
@@ -824,7 +1495,6 @@
           <w:noProof/>
           <w:color w:val="FF0000"/>
         </w:rPr>
-        <w:lastRenderedPageBreak/>
         <w:drawing>
           <wp:inline distT="0" distB="0" distL="0" distR="0" wp14:anchorId="00776089" wp14:editId="7EBF20DD">
             <wp:extent cx="3314700" cy="1314450"/>
@@ -865,44 +1535,39 @@
     <w:p>
       <w:pPr>
         <w:rPr>
+          <w:rFonts w:ascii="Arial" w:hAnsi="Arial" w:cs="Arial"/>
+          <w:color w:val="00B050"/>
+          <w:sz w:val="24"/>
+          <w:szCs w:val="24"/>
+        </w:rPr>
+      </w:pPr>
+      <w:r>
+        <w:rPr>
           <w:b/>
           <w:bCs/>
           <w:color w:val="000000" w:themeColor="text1"/>
           <w:sz w:val="24"/>
           <w:szCs w:val="24"/>
         </w:rPr>
-      </w:pPr>
-      <w:r>
-        <w:rPr>
-          <w:b/>
-          <w:bCs/>
-          <w:color w:val="000000" w:themeColor="text1"/>
-          <w:sz w:val="24"/>
-          <w:szCs w:val="24"/>
-        </w:rPr>
-        <w:t>Answer and Why</w:t>
-      </w:r>
-      <w:proofErr w:type="gramStart"/>
-      <w:r>
-        <w:rPr>
-          <w:b/>
-          <w:bCs/>
-          <w:color w:val="000000" w:themeColor="text1"/>
-          <w:sz w:val="24"/>
-          <w:szCs w:val="24"/>
-        </w:rPr>
-        <w:t>? :</w:t>
-      </w:r>
-      <w:proofErr w:type="gramEnd"/>
-      <w:r>
-        <w:rPr>
-          <w:b/>
-          <w:bCs/>
-          <w:color w:val="000000" w:themeColor="text1"/>
-          <w:sz w:val="24"/>
-          <w:szCs w:val="24"/>
-        </w:rPr>
-        <w:t xml:space="preserve"> </w:t>
+        <w:t xml:space="preserve">Answer and Why? : </w:t>
+      </w:r>
+      <w:r>
+        <w:rPr>
+          <w:rFonts w:ascii="Arial" w:hAnsi="Arial" w:cs="Arial"/>
+          <w:color w:val="00B050"/>
+          <w:sz w:val="21"/>
+          <w:szCs w:val="21"/>
+        </w:rPr>
+        <w:t>It will give error</w:t>
+      </w:r>
+      <w:r>
+        <w:rPr>
+          <w:rFonts w:ascii="Arial" w:hAnsi="Arial" w:cs="Arial"/>
+          <w:color w:val="00B050"/>
+          <w:sz w:val="21"/>
+          <w:szCs w:val="21"/>
+        </w:rPr>
+        <w:t xml:space="preserve"> for static int j as it is declared static.</w:t>
       </w:r>
     </w:p>
     <w:p>
@@ -949,11 +1614,12 @@
     <w:p>
       <w:pPr>
         <w:rPr>
+          <w:rFonts w:ascii="Arial" w:hAnsi="Arial" w:cs="Arial"/>
           <w:b/>
           <w:bCs/>
           <w:color w:val="000000" w:themeColor="text1"/>
-          <w:sz w:val="24"/>
-          <w:szCs w:val="24"/>
+          <w:sz w:val="21"/>
+          <w:szCs w:val="21"/>
         </w:rPr>
       </w:pPr>
       <w:r>
@@ -964,6 +1630,451 @@
           <w:sz w:val="24"/>
           <w:szCs w:val="24"/>
         </w:rPr>
+        <w:t xml:space="preserve">Answer and Why? </w:t>
+      </w:r>
+      <w:r>
+        <w:rPr>
+          <w:rFonts w:ascii="Arial" w:hAnsi="Arial" w:cs="Arial"/>
+          <w:b/>
+          <w:bCs/>
+          <w:color w:val="000000" w:themeColor="text1"/>
+          <w:sz w:val="24"/>
+          <w:szCs w:val="24"/>
+        </w:rPr>
+        <w:t xml:space="preserve">: </w:t>
+      </w:r>
+      <w:r>
+        <w:rPr>
+          <w:rFonts w:ascii="Arial" w:hAnsi="Arial" w:cs="Arial"/>
+          <w:b/>
+          <w:bCs/>
+          <w:color w:val="00B050"/>
+          <w:sz w:val="21"/>
+          <w:szCs w:val="21"/>
+        </w:rPr>
+        <w:t>Following is difference between</w:t>
+      </w:r>
+      <w:r>
+        <w:rPr>
+          <w:rFonts w:ascii="Arial" w:hAnsi="Arial" w:cs="Arial"/>
+          <w:b/>
+          <w:bCs/>
+          <w:color w:val="000000" w:themeColor="text1"/>
+          <w:sz w:val="21"/>
+          <w:szCs w:val="21"/>
+        </w:rPr>
+        <w:t xml:space="preserve"> </w:t>
+      </w:r>
+      <w:r>
+        <w:rPr>
+          <w:rFonts w:ascii="Arial" w:hAnsi="Arial" w:cs="Arial"/>
+          <w:b/>
+          <w:bCs/>
+          <w:color w:val="00B050"/>
+          <w:sz w:val="21"/>
+          <w:szCs w:val="21"/>
+        </w:rPr>
+        <w:t>while, do…while and for loop.</w:t>
+      </w:r>
+    </w:p>
+    <w:p>
+      <w:pPr>
+        <w:rPr>
+          <w:rFonts w:ascii="Arial" w:hAnsi="Arial" w:cs="Arial"/>
+          <w:b/>
+          <w:bCs/>
+          <w:color w:val="00B050"/>
+        </w:rPr>
+      </w:pPr>
+      <w:r>
+        <w:rPr>
+          <w:rFonts w:ascii="Arial" w:hAnsi="Arial" w:cs="Arial"/>
+          <w:b/>
+          <w:bCs/>
+          <w:color w:val="00B050"/>
+        </w:rPr>
+        <w:t>While loop</w:t>
+      </w:r>
+    </w:p>
+    <w:p>
+      <w:pPr>
+        <w:rPr>
+          <w:rFonts w:ascii="Arial" w:hAnsi="Arial" w:cs="Arial"/>
+          <w:color w:val="00B050"/>
+        </w:rPr>
+      </w:pPr>
+      <w:r>
+        <w:rPr>
+          <w:rFonts w:ascii="Arial" w:hAnsi="Arial" w:cs="Arial"/>
+          <w:color w:val="00B050"/>
+        </w:rPr>
+        <w:t>1]</w:t>
+      </w:r>
+      <w:r>
+        <w:rPr>
+          <w:rFonts w:ascii="Arial" w:hAnsi="Arial" w:cs="Arial"/>
+          <w:color w:val="00B050"/>
+        </w:rPr>
+        <w:t xml:space="preserve">Syntax: While(condition), </w:t>
+      </w:r>
+      <w:proofErr w:type="gramStart"/>
+      <w:r>
+        <w:rPr>
+          <w:rFonts w:ascii="Arial" w:hAnsi="Arial" w:cs="Arial"/>
+          <w:color w:val="00B050"/>
+        </w:rPr>
+        <w:t>{ .</w:t>
+      </w:r>
+      <w:proofErr w:type="gramEnd"/>
+      <w:r>
+        <w:rPr>
+          <w:rFonts w:ascii="Arial" w:hAnsi="Arial" w:cs="Arial"/>
+          <w:color w:val="00B050"/>
+        </w:rPr>
+        <w:t xml:space="preserve"> Statements</w:t>
+      </w:r>
+      <w:proofErr w:type="gramStart"/>
+      <w:r>
+        <w:rPr>
+          <w:rFonts w:ascii="Arial" w:hAnsi="Arial" w:cs="Arial"/>
+          <w:color w:val="00B050"/>
+        </w:rPr>
+        <w:t>; .</w:t>
+      </w:r>
+      <w:proofErr w:type="gramEnd"/>
+      <w:r>
+        <w:rPr>
+          <w:rFonts w:ascii="Arial" w:hAnsi="Arial" w:cs="Arial"/>
+          <w:color w:val="00B050"/>
+        </w:rPr>
+        <w:t xml:space="preserve"> }</w:t>
+      </w:r>
+    </w:p>
+    <w:p>
+      <w:pPr>
+        <w:rPr>
+          <w:rFonts w:ascii="Arial" w:hAnsi="Arial" w:cs="Arial"/>
+          <w:color w:val="00B050"/>
+        </w:rPr>
+      </w:pPr>
+      <w:r>
+        <w:rPr>
+          <w:rFonts w:ascii="Arial" w:hAnsi="Arial" w:cs="Arial"/>
+          <w:color w:val="00B050"/>
+        </w:rPr>
+        <w:t>2]</w:t>
+      </w:r>
+      <w:r>
+        <w:t xml:space="preserve"> </w:t>
+      </w:r>
+      <w:r>
+        <w:rPr>
+          <w:rFonts w:ascii="Arial" w:hAnsi="Arial" w:cs="Arial"/>
+          <w:color w:val="00B050"/>
+        </w:rPr>
+        <w:t>It is known as entry controlled loop.</w:t>
+      </w:r>
+    </w:p>
+    <w:p>
+      <w:pPr>
+        <w:rPr>
+          <w:rFonts w:ascii="Arial" w:hAnsi="Arial" w:cs="Arial"/>
+          <w:color w:val="00B050"/>
+        </w:rPr>
+      </w:pPr>
+      <w:r>
+        <w:rPr>
+          <w:rFonts w:ascii="Arial" w:hAnsi="Arial" w:cs="Arial"/>
+          <w:color w:val="00B050"/>
+        </w:rPr>
+        <w:t>3]</w:t>
+      </w:r>
+      <w:r>
+        <w:t xml:space="preserve"> </w:t>
+      </w:r>
+      <w:r>
+        <w:rPr>
+          <w:rFonts w:ascii="Arial" w:hAnsi="Arial" w:cs="Arial"/>
+          <w:color w:val="00B050"/>
+        </w:rPr>
+        <w:t>If the condition is not true first time than control will never enter in a loop.</w:t>
+      </w:r>
+    </w:p>
+    <w:p>
+      <w:pPr>
+        <w:rPr>
+          <w:rFonts w:ascii="Arial" w:hAnsi="Arial" w:cs="Arial"/>
+          <w:b/>
+          <w:bCs/>
+          <w:color w:val="00B050"/>
+        </w:rPr>
+      </w:pPr>
+      <w:r>
+        <w:rPr>
+          <w:rFonts w:ascii="Arial" w:hAnsi="Arial" w:cs="Arial"/>
+          <w:b/>
+          <w:bCs/>
+          <w:color w:val="00B050"/>
+        </w:rPr>
+        <w:t>Do while loop</w:t>
+      </w:r>
+    </w:p>
+    <w:p>
+      <w:pPr>
+        <w:rPr>
+          <w:rFonts w:ascii="Arial" w:hAnsi="Arial" w:cs="Arial"/>
+          <w:color w:val="00B050"/>
+        </w:rPr>
+      </w:pPr>
+      <w:r>
+        <w:rPr>
+          <w:rFonts w:ascii="Arial" w:hAnsi="Arial" w:cs="Arial"/>
+          <w:color w:val="00B050"/>
+        </w:rPr>
+        <w:t>1]</w:t>
+      </w:r>
+      <w:r>
+        <w:t xml:space="preserve"> </w:t>
+      </w:r>
+      <w:r>
+        <w:rPr>
+          <w:rFonts w:ascii="Arial" w:hAnsi="Arial" w:cs="Arial"/>
+          <w:color w:val="00B050"/>
+        </w:rPr>
+        <w:t xml:space="preserve">Syntax: Do </w:t>
+      </w:r>
+      <w:proofErr w:type="gramStart"/>
+      <w:r>
+        <w:rPr>
+          <w:rFonts w:ascii="Arial" w:hAnsi="Arial" w:cs="Arial"/>
+          <w:color w:val="00B050"/>
+        </w:rPr>
+        <w:t>{ .</w:t>
+      </w:r>
+      <w:proofErr w:type="gramEnd"/>
+      <w:r>
+        <w:rPr>
+          <w:rFonts w:ascii="Arial" w:hAnsi="Arial" w:cs="Arial"/>
+          <w:color w:val="00B050"/>
+        </w:rPr>
+        <w:t xml:space="preserve"> Statements</w:t>
+      </w:r>
+      <w:proofErr w:type="gramStart"/>
+      <w:r>
+        <w:rPr>
+          <w:rFonts w:ascii="Arial" w:hAnsi="Arial" w:cs="Arial"/>
+          <w:color w:val="00B050"/>
+        </w:rPr>
+        <w:t>; }</w:t>
+      </w:r>
+      <w:proofErr w:type="gramEnd"/>
+      <w:r>
+        <w:rPr>
+          <w:rFonts w:ascii="Arial" w:hAnsi="Arial" w:cs="Arial"/>
+          <w:color w:val="00B050"/>
+        </w:rPr>
+        <w:t xml:space="preserve"> While(condition);</w:t>
+      </w:r>
+    </w:p>
+    <w:p>
+      <w:pPr>
+        <w:rPr>
+          <w:rFonts w:ascii="Arial" w:hAnsi="Arial" w:cs="Arial"/>
+          <w:color w:val="00B050"/>
+        </w:rPr>
+      </w:pPr>
+      <w:r>
+        <w:rPr>
+          <w:rFonts w:ascii="Arial" w:hAnsi="Arial" w:cs="Arial"/>
+          <w:color w:val="00B050"/>
+        </w:rPr>
+        <w:t>2]</w:t>
+      </w:r>
+      <w:r>
+        <w:t xml:space="preserve"> </w:t>
+      </w:r>
+      <w:r>
+        <w:rPr>
+          <w:rFonts w:ascii="Arial" w:hAnsi="Arial" w:cs="Arial"/>
+          <w:color w:val="00B050"/>
+        </w:rPr>
+        <w:t>It is known as exit controlled loop.</w:t>
+      </w:r>
+    </w:p>
+    <w:p>
+      <w:pPr>
+        <w:rPr>
+          <w:rFonts w:ascii="Arial" w:hAnsi="Arial" w:cs="Arial"/>
+          <w:color w:val="00B050"/>
+        </w:rPr>
+      </w:pPr>
+      <w:r>
+        <w:rPr>
+          <w:rFonts w:ascii="Arial" w:hAnsi="Arial" w:cs="Arial"/>
+          <w:color w:val="00B050"/>
+        </w:rPr>
+        <w:t>3]</w:t>
+      </w:r>
+      <w:r>
+        <w:t xml:space="preserve"> </w:t>
+      </w:r>
+      <w:r>
+        <w:rPr>
+          <w:rFonts w:ascii="Arial" w:hAnsi="Arial" w:cs="Arial"/>
+          <w:color w:val="00B050"/>
+        </w:rPr>
+        <w:t>Even if the condition is not true for the first time the control will enter in a loop.</w:t>
+      </w:r>
+    </w:p>
+    <w:p>
+      <w:pPr>
+        <w:rPr>
+          <w:rFonts w:ascii="Arial" w:hAnsi="Arial" w:cs="Arial"/>
+          <w:b/>
+          <w:bCs/>
+          <w:color w:val="00B050"/>
+        </w:rPr>
+      </w:pPr>
+      <w:r>
+        <w:rPr>
+          <w:rFonts w:ascii="Arial" w:hAnsi="Arial" w:cs="Arial"/>
+          <w:b/>
+          <w:bCs/>
+          <w:color w:val="00B050"/>
+        </w:rPr>
+        <w:t>For loop</w:t>
+      </w:r>
+    </w:p>
+    <w:p>
+      <w:pPr>
+        <w:rPr>
+          <w:rFonts w:ascii="Arial" w:hAnsi="Arial" w:cs="Arial"/>
+          <w:color w:val="00B050"/>
+        </w:rPr>
+      </w:pPr>
+      <w:r>
+        <w:rPr>
+          <w:rFonts w:ascii="Arial" w:hAnsi="Arial" w:cs="Arial"/>
+          <w:color w:val="00B050"/>
+        </w:rPr>
+        <w:t>1]</w:t>
+      </w:r>
+      <w:r>
+        <w:t xml:space="preserve"> </w:t>
+      </w:r>
+      <w:r>
+        <w:rPr>
+          <w:rFonts w:ascii="Arial" w:hAnsi="Arial" w:cs="Arial"/>
+          <w:color w:val="00B050"/>
+        </w:rPr>
+        <w:t xml:space="preserve">Syntax: For(initialization; </w:t>
+      </w:r>
+      <w:proofErr w:type="spellStart"/>
+      <w:r>
+        <w:rPr>
+          <w:rFonts w:ascii="Arial" w:hAnsi="Arial" w:cs="Arial"/>
+          <w:color w:val="00B050"/>
+        </w:rPr>
+        <w:t>condition;updating</w:t>
+      </w:r>
+      <w:proofErr w:type="spellEnd"/>
+      <w:r>
+        <w:rPr>
+          <w:rFonts w:ascii="Arial" w:hAnsi="Arial" w:cs="Arial"/>
+          <w:color w:val="00B050"/>
+        </w:rPr>
+        <w:t>), { . Statements; }</w:t>
+      </w:r>
+    </w:p>
+    <w:p>
+      <w:pPr>
+        <w:rPr>
+          <w:rFonts w:ascii="Arial" w:hAnsi="Arial" w:cs="Arial"/>
+          <w:color w:val="00B050"/>
+        </w:rPr>
+      </w:pPr>
+      <w:r>
+        <w:rPr>
+          <w:rFonts w:ascii="Arial" w:hAnsi="Arial" w:cs="Arial"/>
+          <w:color w:val="00B050"/>
+        </w:rPr>
+        <w:t>2]</w:t>
+      </w:r>
+      <w:r>
+        <w:t xml:space="preserve"> </w:t>
+      </w:r>
+      <w:r>
+        <w:rPr>
+          <w:rFonts w:ascii="Arial" w:hAnsi="Arial" w:cs="Arial"/>
+          <w:color w:val="00B050"/>
+        </w:rPr>
+        <w:t>It is known as entry controlled loop</w:t>
+      </w:r>
+    </w:p>
+    <w:p>
+      <w:pPr>
+        <w:rPr>
+          <w:rFonts w:ascii="Arial" w:hAnsi="Arial" w:cs="Arial"/>
+          <w:color w:val="00B050"/>
+        </w:rPr>
+      </w:pPr>
+      <w:r>
+        <w:rPr>
+          <w:rFonts w:ascii="Arial" w:hAnsi="Arial" w:cs="Arial"/>
+          <w:color w:val="00B050"/>
+        </w:rPr>
+        <w:t>3]</w:t>
+      </w:r>
+      <w:r>
+        <w:t xml:space="preserve"> </w:t>
+      </w:r>
+      <w:r>
+        <w:rPr>
+          <w:rFonts w:ascii="Arial" w:hAnsi="Arial" w:cs="Arial"/>
+          <w:color w:val="00B050"/>
+        </w:rPr>
+        <w:t>If the condition is not true first time than control will never enter in a loop</w:t>
+      </w:r>
+    </w:p>
+    <w:p>
+      <w:pPr>
+        <w:rPr>
+          <w:rFonts w:ascii="Arial" w:hAnsi="Arial" w:cs="Arial"/>
+          <w:color w:val="00B050"/>
+        </w:rPr>
+      </w:pPr>
+    </w:p>
+    <w:p>
+      <w:pPr>
+        <w:rPr>
+          <w:color w:val="FF0000"/>
+        </w:rPr>
+      </w:pPr>
+      <w:r>
+        <w:rPr>
+          <w:color w:val="FF0000"/>
+        </w:rPr>
+        <w:t>B – Encapsulation and Abstraction</w:t>
+      </w:r>
+    </w:p>
+    <w:p>
+      <w:pPr>
+        <w:rPr>
+          <w:b/>
+          <w:bCs/>
+          <w:color w:val="000000" w:themeColor="text1"/>
+          <w:sz w:val="24"/>
+          <w:szCs w:val="24"/>
+        </w:rPr>
+      </w:pPr>
+      <w:r>
+        <w:rPr>
+          <w:b/>
+          <w:bCs/>
+          <w:color w:val="000000" w:themeColor="text1"/>
+          <w:sz w:val="24"/>
+          <w:szCs w:val="24"/>
+        </w:rPr>
         <w:t>Answer and Why</w:t>
       </w:r>
       <w:proofErr w:type="gramStart"/>
@@ -992,21 +2103,125 @@
     <w:p>
       <w:pPr>
         <w:rPr>
-          <w:color w:val="FF0000"/>
-        </w:rPr>
-      </w:pPr>
-    </w:p>
-    <w:p>
-      <w:pPr>
-        <w:rPr>
-          <w:color w:val="FF0000"/>
-        </w:rPr>
-      </w:pPr>
-      <w:r>
-        <w:rPr>
-          <w:color w:val="FF0000"/>
-        </w:rPr>
-        <w:t>B – Encapsulation and Abstraction</w:t>
+          <w:rFonts w:ascii="Arial" w:hAnsi="Arial" w:cs="Arial"/>
+          <w:color w:val="00B050"/>
+          <w:shd w:val="clear" w:color="auto" w:fill="FFFFFF"/>
+        </w:rPr>
+      </w:pPr>
+      <w:r>
+        <w:rPr>
+          <w:rFonts w:ascii="Arial" w:hAnsi="Arial" w:cs="Arial"/>
+          <w:b/>
+          <w:bCs/>
+          <w:color w:val="00B050"/>
+          <w:shd w:val="clear" w:color="auto" w:fill="FFFFFF"/>
+        </w:rPr>
+        <w:t>Encapsulation</w:t>
+      </w:r>
+      <w:r>
+        <w:rPr>
+          <w:rFonts w:ascii="Arial" w:hAnsi="Arial" w:cs="Arial"/>
+          <w:color w:val="00B050"/>
+          <w:shd w:val="clear" w:color="auto" w:fill="FFFFFF"/>
+        </w:rPr>
+        <w:t> is a process of wrapping code and data together into a single unit</w:t>
+      </w:r>
+      <w:r>
+        <w:rPr>
+          <w:rFonts w:ascii="Arial" w:hAnsi="Arial" w:cs="Arial"/>
+          <w:color w:val="00B050"/>
+          <w:shd w:val="clear" w:color="auto" w:fill="FFFFFF"/>
+        </w:rPr>
+        <w:t xml:space="preserve"> </w:t>
+      </w:r>
+      <w:r>
+        <w:rPr>
+          <w:rFonts w:ascii="Arial" w:hAnsi="Arial" w:cs="Arial"/>
+          <w:color w:val="00B050"/>
+          <w:shd w:val="clear" w:color="auto" w:fill="FFFFFF"/>
+        </w:rPr>
+        <w:t xml:space="preserve">and hide from </w:t>
+      </w:r>
+      <w:r>
+        <w:rPr>
+          <w:rFonts w:ascii="Arial" w:hAnsi="Arial" w:cs="Arial"/>
+          <w:color w:val="00B050"/>
+          <w:shd w:val="clear" w:color="auto" w:fill="FFFFFF"/>
+        </w:rPr>
+        <w:t>outside</w:t>
+      </w:r>
+      <w:r>
+        <w:rPr>
+          <w:rFonts w:ascii="Arial" w:hAnsi="Arial" w:cs="Arial"/>
+          <w:color w:val="00B050"/>
+          <w:shd w:val="clear" w:color="auto" w:fill="FFFFFF"/>
+        </w:rPr>
+        <w:t xml:space="preserve"> world.</w:t>
+      </w:r>
+      <w:r>
+        <w:rPr>
+          <w:rFonts w:ascii="Arial" w:hAnsi="Arial" w:cs="Arial"/>
+          <w:color w:val="00B050"/>
+          <w:shd w:val="clear" w:color="auto" w:fill="FFFFFF"/>
+        </w:rPr>
+        <w:t xml:space="preserve"> For ex: Capsule.</w:t>
+      </w:r>
+    </w:p>
+    <w:p>
+      <w:pPr>
+        <w:rPr>
+          <w:rFonts w:ascii="Arial" w:hAnsi="Arial" w:cs="Arial"/>
+          <w:color w:val="00B050"/>
+          <w:shd w:val="clear" w:color="auto" w:fill="FFFFFF"/>
+        </w:rPr>
+      </w:pPr>
+      <w:r>
+        <w:rPr>
+          <w:rFonts w:ascii="Arial" w:hAnsi="Arial" w:cs="Arial"/>
+          <w:b/>
+          <w:bCs/>
+          <w:color w:val="00B050"/>
+          <w:shd w:val="clear" w:color="auto" w:fill="FFFFFF"/>
+        </w:rPr>
+        <w:t>Abstraction</w:t>
+      </w:r>
+      <w:r>
+        <w:rPr>
+          <w:rFonts w:ascii="Arial" w:hAnsi="Arial" w:cs="Arial"/>
+          <w:color w:val="00B050"/>
+          <w:shd w:val="clear" w:color="auto" w:fill="FFFFFF"/>
+        </w:rPr>
+        <w:t xml:space="preserve"> means displaying only essential details and hiding other data.</w:t>
+      </w:r>
+    </w:p>
+    <w:p>
+      <w:pPr>
+        <w:rPr>
+          <w:rFonts w:ascii="Arial" w:hAnsi="Arial" w:cs="Arial"/>
+          <w:color w:val="00B050"/>
+          <w:sz w:val="21"/>
+          <w:szCs w:val="21"/>
+        </w:rPr>
+      </w:pPr>
+    </w:p>
+    <w:p>
+      <w:pPr>
+        <w:rPr>
+          <w:color w:val="FF0000"/>
+        </w:rPr>
+      </w:pPr>
+    </w:p>
+    <w:p>
+      <w:pPr>
+        <w:rPr>
+          <w:color w:val="FF0000"/>
+        </w:rPr>
+      </w:pPr>
+      <w:r>
+        <w:rPr>
+          <w:color w:val="FF0000"/>
+        </w:rPr>
+        <w:t>C – JDK and JRE</w:t>
       </w:r>
     </w:p>
     <w:p>
@@ -1055,21 +2270,199 @@
     <w:p>
       <w:pPr>
         <w:rPr>
-          <w:color w:val="FF0000"/>
-        </w:rPr>
-      </w:pPr>
-    </w:p>
-    <w:p>
-      <w:pPr>
-        <w:rPr>
-          <w:color w:val="FF0000"/>
-        </w:rPr>
-      </w:pPr>
-      <w:r>
-        <w:rPr>
-          <w:color w:val="FF0000"/>
-        </w:rPr>
-        <w:t>C – JDK and JRE</w:t>
+          <w:rFonts w:ascii="Arial" w:hAnsi="Arial" w:cs="Arial"/>
+          <w:b/>
+          <w:bCs/>
+          <w:color w:val="00B050"/>
+          <w:sz w:val="21"/>
+          <w:szCs w:val="21"/>
+        </w:rPr>
+      </w:pPr>
+      <w:r>
+        <w:rPr>
+          <w:rFonts w:ascii="Arial" w:hAnsi="Arial" w:cs="Arial"/>
+          <w:b/>
+          <w:bCs/>
+          <w:color w:val="00B050"/>
+          <w:sz w:val="21"/>
+          <w:szCs w:val="21"/>
+        </w:rPr>
+        <w:t xml:space="preserve">JDK – </w:t>
+      </w:r>
+      <w:r>
+        <w:rPr>
+          <w:rFonts w:ascii="Arial" w:hAnsi="Arial" w:cs="Arial"/>
+          <w:color w:val="00B050"/>
+          <w:sz w:val="21"/>
+          <w:szCs w:val="21"/>
+        </w:rPr>
+        <w:t xml:space="preserve">Java development kit has </w:t>
+      </w:r>
+      <w:r>
+        <w:rPr>
+          <w:rFonts w:ascii="Arial" w:hAnsi="Arial" w:cs="Arial"/>
+          <w:color w:val="00B050"/>
+          <w:sz w:val="21"/>
+          <w:szCs w:val="21"/>
+        </w:rPr>
+        <w:t>entire</w:t>
+      </w:r>
+      <w:r>
+        <w:rPr>
+          <w:rFonts w:ascii="Arial" w:hAnsi="Arial" w:cs="Arial"/>
+          <w:color w:val="00B050"/>
+          <w:sz w:val="21"/>
+          <w:szCs w:val="21"/>
+        </w:rPr>
+        <w:t xml:space="preserve"> environment required for java execution including </w:t>
+      </w:r>
+      <w:r>
+        <w:rPr>
+          <w:rFonts w:ascii="Arial" w:hAnsi="Arial" w:cs="Arial"/>
+          <w:color w:val="00B050"/>
+          <w:sz w:val="21"/>
+          <w:szCs w:val="21"/>
+        </w:rPr>
+        <w:t>compiler</w:t>
+      </w:r>
+      <w:r>
+        <w:rPr>
+          <w:rFonts w:ascii="Arial" w:hAnsi="Arial" w:cs="Arial"/>
+          <w:color w:val="00B050"/>
+          <w:sz w:val="21"/>
+          <w:szCs w:val="21"/>
+        </w:rPr>
+        <w:t xml:space="preserve"> and </w:t>
+      </w:r>
+      <w:r>
+        <w:rPr>
+          <w:rFonts w:ascii="Arial" w:hAnsi="Arial" w:cs="Arial"/>
+          <w:color w:val="00B050"/>
+          <w:sz w:val="21"/>
+          <w:szCs w:val="21"/>
+        </w:rPr>
+        <w:t>interpreter.</w:t>
+      </w:r>
+    </w:p>
+    <w:p>
+      <w:pPr>
+        <w:rPr>
+          <w:rFonts w:ascii="Arial" w:hAnsi="Arial" w:cs="Arial"/>
+          <w:color w:val="00B050"/>
+          <w:sz w:val="21"/>
+          <w:szCs w:val="21"/>
+        </w:rPr>
+      </w:pPr>
+      <w:r>
+        <w:rPr>
+          <w:rFonts w:ascii="Arial" w:hAnsi="Arial" w:cs="Arial"/>
+          <w:b/>
+          <w:bCs/>
+          <w:color w:val="00B050"/>
+          <w:sz w:val="21"/>
+          <w:szCs w:val="21"/>
+        </w:rPr>
+        <w:t xml:space="preserve">JRE – </w:t>
+      </w:r>
+      <w:r>
+        <w:rPr>
+          <w:rFonts w:ascii="Arial" w:hAnsi="Arial" w:cs="Arial"/>
+          <w:color w:val="00B050"/>
+          <w:sz w:val="21"/>
+          <w:szCs w:val="21"/>
+        </w:rPr>
+        <w:t xml:space="preserve">Java Runtime environment has interpreter. It cannot </w:t>
+      </w:r>
+      <w:r>
+        <w:rPr>
+          <w:rFonts w:ascii="Arial" w:hAnsi="Arial" w:cs="Arial"/>
+          <w:color w:val="00B050"/>
+          <w:sz w:val="21"/>
+          <w:szCs w:val="21"/>
+        </w:rPr>
+        <w:t>create</w:t>
+      </w:r>
+      <w:r>
+        <w:rPr>
+          <w:rFonts w:ascii="Arial" w:hAnsi="Arial" w:cs="Arial"/>
+          <w:color w:val="00B050"/>
+          <w:sz w:val="21"/>
+          <w:szCs w:val="21"/>
+        </w:rPr>
+        <w:t xml:space="preserve"> or c</w:t>
+      </w:r>
+      <w:r>
+        <w:rPr>
+          <w:rFonts w:ascii="Arial" w:hAnsi="Arial" w:cs="Arial"/>
+          <w:color w:val="00B050"/>
+          <w:sz w:val="21"/>
+          <w:szCs w:val="21"/>
+        </w:rPr>
+        <w:t>ompile a</w:t>
+      </w:r>
+      <w:r>
+        <w:rPr>
+          <w:rFonts w:ascii="Arial" w:hAnsi="Arial" w:cs="Arial"/>
+          <w:color w:val="00B050"/>
+          <w:sz w:val="21"/>
+          <w:szCs w:val="21"/>
+        </w:rPr>
+        <w:t xml:space="preserve"> new program.</w:t>
+      </w:r>
+    </w:p>
+    <w:p>
+      <w:pPr>
+        <w:rPr>
+          <w:color w:val="FF0000"/>
+        </w:rPr>
+      </w:pPr>
+    </w:p>
+    <w:p>
+      <w:pPr>
+        <w:rPr>
+          <w:color w:val="FF0000"/>
+        </w:rPr>
+      </w:pPr>
+    </w:p>
+    <w:p>
+      <w:pPr>
+        <w:rPr>
+          <w:color w:val="FF0000"/>
+        </w:rPr>
+      </w:pPr>
+    </w:p>
+    <w:p>
+      <w:pPr>
+        <w:rPr>
+          <w:color w:val="FF0000"/>
+        </w:rPr>
+      </w:pPr>
+    </w:p>
+    <w:p>
+      <w:pPr>
+        <w:rPr>
+          <w:color w:val="FF0000"/>
+        </w:rPr>
+      </w:pPr>
+      <w:r>
+        <w:rPr>
+          <w:color w:val="FF0000"/>
+        </w:rPr>
+        <w:t xml:space="preserve">D – Logical AND </w:t>
+      </w:r>
+      <w:proofErr w:type="spellStart"/>
+      <w:r>
+        <w:rPr>
+          <w:color w:val="FF0000"/>
+        </w:rPr>
+        <w:t>and</w:t>
+      </w:r>
+      <w:proofErr w:type="spellEnd"/>
+      <w:r>
+        <w:rPr>
+          <w:color w:val="FF0000"/>
+        </w:rPr>
+        <w:t xml:space="preserve"> bitwise AND</w:t>
       </w:r>
     </w:p>
     <w:p>
@@ -1118,78 +2511,186 @@
     <w:p>
       <w:pPr>
         <w:rPr>
-          <w:color w:val="FF0000"/>
-        </w:rPr>
-      </w:pPr>
-    </w:p>
-    <w:p>
-      <w:pPr>
-        <w:rPr>
-          <w:color w:val="FF0000"/>
-        </w:rPr>
-      </w:pPr>
-      <w:r>
-        <w:rPr>
-          <w:color w:val="FF0000"/>
-        </w:rPr>
-        <w:t xml:space="preserve">D – Logical AND </w:t>
-      </w:r>
-      <w:proofErr w:type="spellStart"/>
-      <w:r>
-        <w:rPr>
-          <w:color w:val="FF0000"/>
-        </w:rPr>
-        <w:t>and</w:t>
-      </w:r>
-      <w:proofErr w:type="spellEnd"/>
-      <w:r>
-        <w:rPr>
-          <w:color w:val="FF0000"/>
-        </w:rPr>
-        <w:t xml:space="preserve"> bitwise AND</w:t>
-      </w:r>
-    </w:p>
-    <w:p>
-      <w:pPr>
-        <w:rPr>
-          <w:b/>
-          <w:bCs/>
-          <w:color w:val="000000" w:themeColor="text1"/>
-          <w:sz w:val="24"/>
-          <w:szCs w:val="24"/>
-        </w:rPr>
-      </w:pPr>
-      <w:r>
-        <w:rPr>
-          <w:b/>
-          <w:bCs/>
-          <w:color w:val="000000" w:themeColor="text1"/>
-          <w:sz w:val="24"/>
-          <w:szCs w:val="24"/>
-        </w:rPr>
-        <w:t>Answer and Why</w:t>
-      </w:r>
-      <w:proofErr w:type="gramStart"/>
-      <w:r>
-        <w:rPr>
-          <w:b/>
-          <w:bCs/>
-          <w:color w:val="000000" w:themeColor="text1"/>
-          <w:sz w:val="24"/>
-          <w:szCs w:val="24"/>
-        </w:rPr>
-        <w:t>? :</w:t>
-      </w:r>
-      <w:proofErr w:type="gramEnd"/>
-      <w:r>
-        <w:rPr>
-          <w:b/>
-          <w:bCs/>
-          <w:color w:val="000000" w:themeColor="text1"/>
-          <w:sz w:val="24"/>
-          <w:szCs w:val="24"/>
+          <w:rFonts w:ascii="Arial" w:hAnsi="Arial" w:cs="Arial"/>
+          <w:b/>
+          <w:bCs/>
+          <w:color w:val="00B050"/>
+          <w:sz w:val="21"/>
+          <w:szCs w:val="21"/>
+        </w:rPr>
+      </w:pPr>
+      <w:r>
+        <w:rPr>
+          <w:rFonts w:ascii="Arial" w:hAnsi="Arial" w:cs="Arial"/>
+          <w:b/>
+          <w:bCs/>
+          <w:color w:val="00B050"/>
+          <w:sz w:val="21"/>
+          <w:szCs w:val="21"/>
+        </w:rPr>
+        <w:t>Logical AND</w:t>
+      </w:r>
+    </w:p>
+    <w:p>
+      <w:pPr>
+        <w:rPr>
+          <w:rFonts w:ascii="Arial" w:hAnsi="Arial" w:cs="Arial"/>
+          <w:color w:val="00B050"/>
+          <w:sz w:val="21"/>
+          <w:szCs w:val="21"/>
+        </w:rPr>
+      </w:pPr>
+      <w:r>
+        <w:rPr>
+          <w:rFonts w:ascii="Arial" w:hAnsi="Arial" w:cs="Arial"/>
+          <w:color w:val="00B050"/>
+          <w:sz w:val="21"/>
+          <w:szCs w:val="21"/>
+        </w:rPr>
+        <w:t xml:space="preserve">Logical AND </w:t>
+      </w:r>
+      <w:r>
+        <w:rPr>
+          <w:rFonts w:ascii="Arial" w:hAnsi="Arial" w:cs="Arial"/>
+          <w:color w:val="00B050"/>
+          <w:sz w:val="21"/>
+          <w:szCs w:val="21"/>
+        </w:rPr>
+        <w:t xml:space="preserve">is </w:t>
+      </w:r>
+      <w:r>
+        <w:rPr>
+          <w:rFonts w:ascii="Arial" w:hAnsi="Arial" w:cs="Arial"/>
+          <w:color w:val="00B050"/>
+          <w:sz w:val="21"/>
+          <w:szCs w:val="21"/>
+        </w:rPr>
+        <w:t xml:space="preserve">(&amp;&amp;) </w:t>
+      </w:r>
+      <w:r>
+        <w:rPr>
+          <w:rFonts w:ascii="Arial" w:hAnsi="Arial" w:cs="Arial"/>
+          <w:color w:val="00B050"/>
+          <w:shd w:val="clear" w:color="auto" w:fill="FFFFFF"/>
+        </w:rPr>
+        <w:t xml:space="preserve">operator and operates on </w:t>
+      </w:r>
+      <w:r>
+        <w:rPr>
+          <w:rFonts w:ascii="Arial" w:hAnsi="Arial" w:cs="Arial"/>
+          <w:color w:val="00B050"/>
+          <w:shd w:val="clear" w:color="auto" w:fill="FFFFFF"/>
+        </w:rPr>
+        <w:t>Boolean</w:t>
+      </w:r>
+      <w:r>
+        <w:rPr>
+          <w:rFonts w:ascii="Arial" w:hAnsi="Arial" w:cs="Arial"/>
+          <w:color w:val="00B050"/>
+          <w:shd w:val="clear" w:color="auto" w:fill="FFFFFF"/>
+        </w:rPr>
+        <w:t xml:space="preserve"> operands.</w:t>
+      </w:r>
+    </w:p>
+    <w:p>
+      <w:pPr>
+        <w:rPr>
+          <w:rFonts w:ascii="Arial" w:hAnsi="Arial" w:cs="Arial"/>
+          <w:b/>
+          <w:bCs/>
+          <w:color w:val="00B050"/>
+          <w:sz w:val="21"/>
+          <w:szCs w:val="21"/>
+        </w:rPr>
+      </w:pPr>
+      <w:r>
+        <w:rPr>
+          <w:rFonts w:ascii="Arial" w:hAnsi="Arial" w:cs="Arial"/>
+          <w:b/>
+          <w:bCs/>
+          <w:color w:val="00B050"/>
+          <w:sz w:val="21"/>
+          <w:szCs w:val="21"/>
+        </w:rPr>
+        <w:t>Bitwise AND</w:t>
+      </w:r>
+    </w:p>
+    <w:p>
+      <w:pPr>
+        <w:rPr>
+          <w:rFonts w:ascii="Arial" w:hAnsi="Arial" w:cs="Arial"/>
+          <w:color w:val="00B050"/>
+          <w:sz w:val="21"/>
+          <w:szCs w:val="21"/>
+        </w:rPr>
+      </w:pPr>
+      <w:r>
+        <w:rPr>
+          <w:rFonts w:ascii="Arial" w:hAnsi="Arial" w:cs="Arial"/>
+          <w:color w:val="00B050"/>
+          <w:sz w:val="21"/>
+          <w:szCs w:val="21"/>
+        </w:rPr>
+        <w:t xml:space="preserve">Bitwise </w:t>
+      </w:r>
+      <w:r>
+        <w:rPr>
+          <w:rFonts w:ascii="Arial" w:hAnsi="Arial" w:cs="Arial"/>
+          <w:color w:val="00B050"/>
+          <w:sz w:val="21"/>
+          <w:szCs w:val="21"/>
+        </w:rPr>
+        <w:t>AND</w:t>
+      </w:r>
+      <w:r>
+        <w:rPr>
+          <w:rFonts w:ascii="Arial" w:hAnsi="Arial" w:cs="Arial"/>
+          <w:color w:val="00B050"/>
+          <w:sz w:val="21"/>
+          <w:szCs w:val="21"/>
         </w:rPr>
         <w:t xml:space="preserve"> </w:t>
+      </w:r>
+      <w:r>
+        <w:rPr>
+          <w:rFonts w:ascii="Arial" w:hAnsi="Arial" w:cs="Arial"/>
+          <w:color w:val="00B050"/>
+          <w:sz w:val="21"/>
+          <w:szCs w:val="21"/>
+        </w:rPr>
+        <w:t>(</w:t>
+      </w:r>
+      <w:r>
+        <w:rPr>
+          <w:rFonts w:ascii="Arial" w:hAnsi="Arial" w:cs="Arial"/>
+          <w:color w:val="00B050"/>
+          <w:shd w:val="clear" w:color="auto" w:fill="FFFFFF"/>
+        </w:rPr>
+        <w:t>&amp;</w:t>
+      </w:r>
+      <w:r>
+        <w:rPr>
+          <w:rFonts w:ascii="Arial" w:hAnsi="Arial" w:cs="Arial"/>
+          <w:color w:val="00B050"/>
+          <w:shd w:val="clear" w:color="auto" w:fill="FFFFFF"/>
+        </w:rPr>
+        <w:t>)</w:t>
+      </w:r>
+      <w:r>
+        <w:rPr>
+          <w:rFonts w:ascii="Arial" w:hAnsi="Arial" w:cs="Arial"/>
+          <w:color w:val="00B050"/>
+          <w:shd w:val="clear" w:color="auto" w:fill="FFFFFF"/>
+        </w:rPr>
+        <w:t xml:space="preserve"> is a bitwise operator and compares each operand bitwise</w:t>
+      </w:r>
+      <w:r>
+        <w:rPr>
+          <w:rFonts w:ascii="Arial" w:hAnsi="Arial" w:cs="Arial"/>
+          <w:color w:val="00B050"/>
+          <w:shd w:val="clear" w:color="auto" w:fill="FFFFFF"/>
+        </w:rPr>
+        <w:t>.</w:t>
       </w:r>
     </w:p>
     <w:p>
@@ -1221,47 +2722,7 @@
           <w:sz w:val="28"/>
           <w:szCs w:val="28"/>
         </w:rPr>
-        <w:t>9</w:t>
-      </w:r>
-      <w:r>
-        <w:rPr>
-          <w:b/>
-          <w:bCs/>
-          <w:color w:val="FF0000"/>
-          <w:sz w:val="28"/>
-          <w:szCs w:val="28"/>
-        </w:rPr>
-        <w:t xml:space="preserve"> </w:t>
-      </w:r>
-      <w:r>
-        <w:rPr>
-          <w:b/>
-          <w:bCs/>
-          <w:color w:val="FF0000"/>
-          <w:sz w:val="28"/>
-          <w:szCs w:val="28"/>
-        </w:rPr>
-        <w:t>–</w:t>
-      </w:r>
-      <w:r>
-        <w:rPr>
-          <w:b/>
-          <w:bCs/>
-          <w:color w:val="FF0000"/>
-          <w:sz w:val="28"/>
-          <w:szCs w:val="28"/>
-        </w:rPr>
-        <w:t xml:space="preserve"> </w:t>
-      </w:r>
-      <w:r>
-        <w:rPr>
-          <w:b/>
-          <w:bCs/>
-          <w:color w:val="FF0000"/>
-          <w:sz w:val="28"/>
-          <w:szCs w:val="28"/>
-        </w:rPr>
-        <w:t>What is result of below questions</w:t>
+        <w:t>9 – What is result of below questions</w:t>
       </w:r>
       <w:r>
         <w:rPr>
@@ -1349,13 +2810,25 @@
     <w:p>
       <w:pPr>
         <w:rPr>
+          <w:rFonts w:ascii="Arial" w:hAnsi="Arial" w:cs="Arial"/>
+          <w:b/>
+          <w:bCs/>
+          <w:color w:val="00B050"/>
+          <w:sz w:val="21"/>
+          <w:szCs w:val="21"/>
+        </w:rPr>
+      </w:pPr>
+      <w:r>
+        <w:rPr>
           <w:b/>
           <w:bCs/>
           <w:color w:val="000000" w:themeColor="text1"/>
           <w:sz w:val="24"/>
           <w:szCs w:val="24"/>
         </w:rPr>
-      </w:pPr>
+        <w:t>Answer and Why</w:t>
+      </w:r>
+      <w:proofErr w:type="gramStart"/>
       <w:r>
         <w:rPr>
           <w:b/>
@@ -1364,6 +2837,107 @@
           <w:sz w:val="24"/>
           <w:szCs w:val="24"/>
         </w:rPr>
+        <w:t>? :</w:t>
+      </w:r>
+      <w:proofErr w:type="gramEnd"/>
+      <w:r>
+        <w:rPr>
+          <w:b/>
+          <w:bCs/>
+          <w:color w:val="000000" w:themeColor="text1"/>
+          <w:sz w:val="24"/>
+          <w:szCs w:val="24"/>
+        </w:rPr>
+        <w:t xml:space="preserve"> </w:t>
+      </w:r>
+      <w:r>
+        <w:rPr>
+          <w:rFonts w:ascii="Arial" w:hAnsi="Arial" w:cs="Arial"/>
+          <w:b/>
+          <w:bCs/>
+          <w:color w:val="00B050"/>
+          <w:sz w:val="21"/>
+          <w:szCs w:val="21"/>
+        </w:rPr>
+        <w:t>Y = 10 + 12 + 13 + 13 + 14</w:t>
+      </w:r>
+    </w:p>
+    <w:p>
+      <w:pPr>
+        <w:rPr>
+          <w:rFonts w:ascii="Arial" w:hAnsi="Arial" w:cs="Arial"/>
+          <w:b/>
+          <w:bCs/>
+          <w:color w:val="00B050"/>
+          <w:sz w:val="21"/>
+          <w:szCs w:val="21"/>
+        </w:rPr>
+      </w:pPr>
+      <w:r>
+        <w:rPr>
+          <w:rFonts w:ascii="Arial" w:hAnsi="Arial" w:cs="Arial"/>
+          <w:b/>
+          <w:bCs/>
+          <w:color w:val="00B050"/>
+          <w:sz w:val="21"/>
+          <w:szCs w:val="21"/>
+        </w:rPr>
+        <w:t>Y = 62</w:t>
+      </w:r>
+    </w:p>
+    <w:p>
+      <w:pPr>
+        <w:rPr>
+          <w:color w:val="FF0000"/>
+        </w:rPr>
+      </w:pPr>
+    </w:p>
+    <w:p>
+      <w:pPr>
+        <w:rPr>
+          <w:color w:val="FF0000"/>
+          <w:u w:val="single"/>
+        </w:rPr>
+      </w:pPr>
+      <w:r>
+        <w:rPr>
+          <w:color w:val="FF0000"/>
+        </w:rPr>
+        <w:t xml:space="preserve">b – </w:t>
+      </w:r>
+      <w:r>
+        <w:rPr>
+          <w:color w:val="FF0000"/>
+        </w:rPr>
+        <w:tab/>
+      </w:r>
+      <w:r>
+        <w:rPr>
+          <w:color w:val="FF0000"/>
+          <w:u w:val="single"/>
+        </w:rPr>
+        <w:t>Y = X-- + --X + ++X +X++ + ++X</w:t>
+      </w:r>
+    </w:p>
+    <w:p>
+      <w:pPr>
+        <w:rPr>
+          <w:rFonts w:ascii="Arial" w:hAnsi="Arial" w:cs="Arial"/>
+          <w:b/>
+          <w:bCs/>
+          <w:color w:val="00B050"/>
+          <w:sz w:val="21"/>
+          <w:szCs w:val="21"/>
+        </w:rPr>
+      </w:pPr>
+      <w:r>
+        <w:rPr>
+          <w:b/>
+          <w:bCs/>
+          <w:color w:val="000000" w:themeColor="text1"/>
+          <w:sz w:val="24"/>
+          <w:szCs w:val="24"/>
+        </w:rPr>
         <w:t>Answer and Why</w:t>
       </w:r>
       <w:proofErr w:type="gramStart"/>
@@ -1388,6 +2962,40 @@
         </w:rPr>
         <w:t xml:space="preserve"> </w:t>
       </w:r>
+      <w:r>
+        <w:rPr>
+          <w:rFonts w:ascii="Arial" w:hAnsi="Arial" w:cs="Arial"/>
+          <w:b/>
+          <w:bCs/>
+          <w:color w:val="00B050"/>
+          <w:sz w:val="21"/>
+          <w:szCs w:val="21"/>
+        </w:rPr>
+        <w:t>Y = 10 + 8 + 9 + 9 + 11</w:t>
+      </w:r>
+    </w:p>
+    <w:p>
+      <w:pPr>
+        <w:rPr>
+          <w:rFonts w:ascii="Arial" w:hAnsi="Arial" w:cs="Arial"/>
+          <w:b/>
+          <w:bCs/>
+          <w:color w:val="00B050"/>
+          <w:sz w:val="21"/>
+          <w:szCs w:val="21"/>
+        </w:rPr>
+      </w:pPr>
+      <w:r>
+        <w:rPr>
+          <w:rFonts w:ascii="Arial" w:hAnsi="Arial" w:cs="Arial"/>
+          <w:b/>
+          <w:bCs/>
+          <w:color w:val="00B050"/>
+          <w:sz w:val="21"/>
+          <w:szCs w:val="21"/>
+        </w:rPr>
+        <w:t>Y = 47</w:t>
+      </w:r>
     </w:p>
     <w:p>
       <w:pPr>
@@ -1407,7 +3015,7 @@
         <w:rPr>
           <w:color w:val="FF0000"/>
         </w:rPr>
-        <w:t xml:space="preserve">b – </w:t>
+        <w:t xml:space="preserve">c – </w:t>
       </w:r>
       <w:r>
         <w:rPr>
@@ -1420,11 +3028,28 @@
           <w:color w:val="FF0000"/>
           <w:u w:val="single"/>
         </w:rPr>
-        <w:t>Y = X-- + --X + ++X +X++ + ++X</w:t>
-      </w:r>
-    </w:p>
-    <w:p>
-      <w:pPr>
+        <w:t xml:space="preserve">Y = </w:t>
+      </w:r>
+      <w:r>
+        <w:rPr>
+          <w:color w:val="FF0000"/>
+          <w:u w:val="single"/>
+        </w:rPr>
+        <w:t>X+++++X</w:t>
+      </w:r>
+    </w:p>
+    <w:p>
+      <w:pPr>
+        <w:rPr>
+          <w:rFonts w:ascii="Arial" w:hAnsi="Arial" w:cs="Arial"/>
+          <w:b/>
+          <w:bCs/>
+          <w:color w:val="00B050"/>
+          <w:sz w:val="21"/>
+          <w:szCs w:val="21"/>
+        </w:rPr>
+      </w:pPr>
+      <w:r>
         <w:rPr>
           <w:b/>
           <w:bCs/>
@@ -1432,46 +3057,19 @@
           <w:sz w:val="24"/>
           <w:szCs w:val="24"/>
         </w:rPr>
-      </w:pPr>
-      <w:r>
-        <w:rPr>
-          <w:b/>
-          <w:bCs/>
-          <w:color w:val="000000" w:themeColor="text1"/>
-          <w:sz w:val="24"/>
-          <w:szCs w:val="24"/>
-        </w:rPr>
-        <w:t>Answer and Why</w:t>
-      </w:r>
-      <w:proofErr w:type="gramStart"/>
-      <w:r>
-        <w:rPr>
-          <w:b/>
-          <w:bCs/>
-          <w:color w:val="000000" w:themeColor="text1"/>
-          <w:sz w:val="24"/>
-          <w:szCs w:val="24"/>
-        </w:rPr>
-        <w:t>? :</w:t>
-      </w:r>
-      <w:proofErr w:type="gramEnd"/>
-      <w:r>
-        <w:rPr>
-          <w:b/>
-          <w:bCs/>
-          <w:color w:val="000000" w:themeColor="text1"/>
-          <w:sz w:val="24"/>
-          <w:szCs w:val="24"/>
-        </w:rPr>
-        <w:t xml:space="preserve"> </w:t>
-      </w:r>
-    </w:p>
-    <w:p>
-      <w:pPr>
-        <w:rPr>
-          <w:color w:val="FF0000"/>
-        </w:rPr>
-      </w:pPr>
+        <w:t xml:space="preserve">Answer and Why? : </w:t>
+      </w:r>
+      <w:r>
+        <w:rPr>
+          <w:rFonts w:ascii="Arial" w:hAnsi="Arial" w:cs="Arial"/>
+          <w:b/>
+          <w:bCs/>
+          <w:color w:val="00B050"/>
+          <w:sz w:val="21"/>
+          <w:szCs w:val="21"/>
+        </w:rPr>
+        <w:t>There is no space between addition operator and increment operator so it is error.</w:t>
+      </w:r>
     </w:p>
     <w:p>
       <w:pPr>
@@ -1480,75 +3078,78 @@
           <w:u w:val="single"/>
         </w:rPr>
       </w:pPr>
-      <w:r>
-        <w:rPr>
-          <w:color w:val="FF0000"/>
-        </w:rPr>
-        <w:t xml:space="preserve">c – </w:t>
-      </w:r>
-      <w:r>
-        <w:rPr>
-          <w:color w:val="FF0000"/>
-        </w:rPr>
-        <w:tab/>
-      </w:r>
-      <w:r>
+    </w:p>
+    <w:p>
+      <w:pPr>
         <w:rPr>
           <w:color w:val="FF0000"/>
           <w:u w:val="single"/>
         </w:rPr>
-        <w:t xml:space="preserve">Y = </w:t>
-      </w:r>
-      <w:r>
+      </w:pPr>
+    </w:p>
+    <w:p>
+      <w:pPr>
         <w:rPr>
           <w:color w:val="FF0000"/>
           <w:u w:val="single"/>
         </w:rPr>
-        <w:t>X+++++X</w:t>
-      </w:r>
-    </w:p>
-    <w:p>
-      <w:pPr>
-        <w:rPr>
-          <w:b/>
-          <w:bCs/>
-          <w:color w:val="000000" w:themeColor="text1"/>
-          <w:sz w:val="24"/>
-          <w:szCs w:val="24"/>
-        </w:rPr>
-      </w:pPr>
-      <w:r>
-        <w:rPr>
-          <w:b/>
-          <w:bCs/>
-          <w:color w:val="000000" w:themeColor="text1"/>
-          <w:sz w:val="24"/>
-          <w:szCs w:val="24"/>
-        </w:rPr>
-        <w:t>Answer and Why</w:t>
-      </w:r>
-      <w:proofErr w:type="gramStart"/>
-      <w:r>
-        <w:rPr>
-          <w:b/>
-          <w:bCs/>
-          <w:color w:val="000000" w:themeColor="text1"/>
-          <w:sz w:val="24"/>
-          <w:szCs w:val="24"/>
-        </w:rPr>
-        <w:t>? :</w:t>
-      </w:r>
-      <w:proofErr w:type="gramEnd"/>
-      <w:r>
-        <w:rPr>
-          <w:b/>
-          <w:bCs/>
-          <w:color w:val="000000" w:themeColor="text1"/>
-          <w:sz w:val="24"/>
-          <w:szCs w:val="24"/>
-        </w:rPr>
-        <w:t xml:space="preserve"> </w:t>
-      </w:r>
+      </w:pPr>
+    </w:p>
+    <w:p>
+      <w:pPr>
+        <w:rPr>
+          <w:color w:val="FF0000"/>
+          <w:u w:val="single"/>
+        </w:rPr>
+      </w:pPr>
+    </w:p>
+    <w:p>
+      <w:pPr>
+        <w:rPr>
+          <w:color w:val="FF0000"/>
+          <w:u w:val="single"/>
+        </w:rPr>
+      </w:pPr>
+    </w:p>
+    <w:p>
+      <w:pPr>
+        <w:rPr>
+          <w:color w:val="FF0000"/>
+          <w:u w:val="single"/>
+        </w:rPr>
+      </w:pPr>
+    </w:p>
+    <w:p>
+      <w:pPr>
+        <w:rPr>
+          <w:color w:val="FF0000"/>
+          <w:u w:val="single"/>
+        </w:rPr>
+      </w:pPr>
+    </w:p>
+    <w:p>
+      <w:pPr>
+        <w:rPr>
+          <w:color w:val="FF0000"/>
+          <w:u w:val="single"/>
+        </w:rPr>
+      </w:pPr>
+    </w:p>
+    <w:p>
+      <w:pPr>
+        <w:rPr>
+          <w:color w:val="FF0000"/>
+          <w:u w:val="single"/>
+        </w:rPr>
+      </w:pPr>
+    </w:p>
+    <w:p>
+      <w:pPr>
+        <w:rPr>
+          <w:color w:val="FF0000"/>
+          <w:u w:val="single"/>
+        </w:rPr>
+      </w:pPr>
     </w:p>
     <w:p>
       <w:pPr>
@@ -1645,29 +3246,29 @@
           <w:sz w:val="24"/>
           <w:szCs w:val="24"/>
         </w:rPr>
-        <w:t>Answer and Why</w:t>
-      </w:r>
-      <w:proofErr w:type="gramStart"/>
-      <w:r>
-        <w:rPr>
-          <w:b/>
-          <w:bCs/>
-          <w:color w:val="000000" w:themeColor="text1"/>
-          <w:sz w:val="24"/>
-          <w:szCs w:val="24"/>
-        </w:rPr>
-        <w:t>? :</w:t>
-      </w:r>
-      <w:proofErr w:type="gramEnd"/>
-      <w:r>
-        <w:rPr>
-          <w:b/>
-          <w:bCs/>
-          <w:color w:val="000000" w:themeColor="text1"/>
-          <w:sz w:val="24"/>
-          <w:szCs w:val="24"/>
-        </w:rPr>
-        <w:t xml:space="preserve"> </w:t>
+        <w:t xml:space="preserve">Answer and Why? </w:t>
+      </w:r>
+      <w:r>
+        <w:rPr>
+          <w:rFonts w:ascii="Arial" w:hAnsi="Arial" w:cs="Arial"/>
+          <w:b/>
+          <w:bCs/>
+          <w:color w:val="00B050"/>
+          <w:sz w:val="21"/>
+          <w:szCs w:val="21"/>
+        </w:rPr>
+        <w:t xml:space="preserve">: </w:t>
+      </w:r>
+      <w:r>
+        <w:rPr>
+          <w:rFonts w:ascii="Arial" w:hAnsi="Arial" w:cs="Arial"/>
+          <w:b/>
+          <w:bCs/>
+          <w:color w:val="00B050"/>
+          <w:sz w:val="21"/>
+          <w:szCs w:val="21"/>
+        </w:rPr>
+        <w:t>It will give error because we have not defined constructor.</w:t>
       </w:r>
     </w:p>
     <w:p>
@@ -1688,7 +3289,7 @@
 </file>
 
 <file path=word/styles.xml><?xml version="1.0" encoding="utf-8"?>
-<w:styles xmlns:mc="http://schemas.openxmlformats.org/markup-compatibility/2006" xmlns:r="http://schemas.openxmlformats.org/officeDocument/2006/relationships" xmlns:w="http://schemas.openxmlformats.org/wordprocessingml/2006/main" xmlns:w14="http://schemas.microsoft.com/office/word/2010/wordml" xmlns:w15="http://schemas.microsoft.com/office/word/2012/wordml" xmlns:w16cex="http://schemas.microsoft.com/office/word/2018/wordml/cex" xmlns:w16cid="http://schemas.microsoft.com/office/word/2016/wordml/cid" xmlns:w16="http://schemas.microsoft.com/office/word/2018/wordml" xmlns:w16se="http://schemas.microsoft.com/office/word/2015/wordml/symex" mc:Ignorable="w14 w15 w16se w16cid w16 w16cex">
+<w:styles xmlns:mc="http://schemas.openxmlformats.org/markup-compatibility/2006" xmlns:r="http://schemas.openxmlformats.org/officeDocument/2006/relationships" xmlns:w="http://schemas.openxmlformats.org/wordprocessingml/2006/main" xmlns:w14="http://schemas.microsoft.com/office/word/2010/wordml" xmlns:w15="http://schemas.microsoft.com/office/word/2012/wordml" xmlns:w16cid="http://schemas.microsoft.com/office/word/2016/wordml/cid" xmlns:w16se="http://schemas.microsoft.com/office/word/2015/wordml/symex" mc:Ignorable="w14 w15 w16se w16cid">
   <w:docDefaults>
     <w:rPrDefault>
       <w:rPr>
@@ -1810,6 +3411,7 @@
     <w:lsdException w:name="HTML Sample" w:semiHidden="1" w:unhideWhenUsed="1"/>
     <w:lsdException w:name="HTML Typewriter" w:semiHidden="1" w:unhideWhenUsed="1"/>
     <w:lsdException w:name="HTML Variable" w:semiHidden="1" w:unhideWhenUsed="1"/>
+    <w:lsdException w:name="Normal Table" w:semiHidden="1" w:unhideWhenUsed="1"/>
     <w:lsdException w:name="annotation subject" w:semiHidden="1" w:unhideWhenUsed="1"/>
     <w:lsdException w:name="No List" w:semiHidden="1" w:unhideWhenUsed="1"/>
     <w:lsdException w:name="Outline List 1" w:semiHidden="1" w:unhideWhenUsed="1"/>
@@ -1856,8 +3458,10 @@
     <w:lsdException w:name="Table Subtle 2" w:semiHidden="1" w:unhideWhenUsed="1"/>
     <w:lsdException w:name="Table Web 1" w:semiHidden="1" w:unhideWhenUsed="1"/>
     <w:lsdException w:name="Table Web 2" w:semiHidden="1" w:unhideWhenUsed="1"/>
+    <w:lsdException w:name="Table Web 3" w:semiHidden="1" w:unhideWhenUsed="1"/>
     <w:lsdException w:name="Balloon Text" w:semiHidden="1" w:unhideWhenUsed="1"/>
     <w:lsdException w:name="Table Grid" w:uiPriority="39"/>
+    <w:lsdException w:name="Table Theme" w:semiHidden="1" w:unhideWhenUsed="1"/>
     <w:lsdException w:name="Placeholder Text" w:semiHidden="1"/>
     <w:lsdException w:name="No Spacing" w:uiPriority="1" w:qFormat="1"/>
     <w:lsdException w:name="Light Shading" w:uiPriority="60"/>

</xml_diff>